<commit_message>
task3 done, stories started
</commit_message>
<xml_diff>
--- a/Task3.docx
+++ b/Task3.docx
@@ -10,9 +10,9 @@
         <w:tblLook w:val="04A0" w:firstRow="1" w:lastRow="0" w:firstColumn="1" w:lastColumn="0" w:noHBand="0" w:noVBand="1"/>
       </w:tblPr>
       <w:tblGrid>
-        <w:gridCol w:w="3403"/>
-        <w:gridCol w:w="2126"/>
-        <w:gridCol w:w="4252"/>
+        <w:gridCol w:w="3387"/>
+        <w:gridCol w:w="2154"/>
+        <w:gridCol w:w="4240"/>
       </w:tblGrid>
       <w:tr>
         <w:tc>
@@ -20,9 +20,11 @@
             <w:tcW w:w="3403" w:type="dxa"/>
           </w:tcPr>
           <w:p>
+            <w:proofErr w:type="spellStart"/>
             <w:r>
               <w:t>Views</w:t>
             </w:r>
+            <w:proofErr w:type="spellEnd"/>
           </w:p>
         </w:tc>
         <w:tc>
@@ -30,9 +32,11 @@
             <w:tcW w:w="2126" w:type="dxa"/>
           </w:tcPr>
           <w:p>
+            <w:proofErr w:type="spellStart"/>
             <w:r>
               <w:t>Components</w:t>
             </w:r>
+            <w:proofErr w:type="spellEnd"/>
           </w:p>
         </w:tc>
         <w:tc>
@@ -40,9 +44,11 @@
             <w:tcW w:w="4252" w:type="dxa"/>
           </w:tcPr>
           <w:p>
+            <w:proofErr w:type="spellStart"/>
             <w:r>
               <w:t>ViewModels</w:t>
             </w:r>
+            <w:proofErr w:type="spellEnd"/>
           </w:p>
         </w:tc>
       </w:tr>
@@ -110,9 +116,11 @@
             <w:pPr>
               <w:jc w:val="center"/>
             </w:pPr>
+            <w:proofErr w:type="spellStart"/>
             <w:r>
               <w:t>BottomBar</w:t>
             </w:r>
+            <w:proofErr w:type="spellEnd"/>
           </w:p>
         </w:tc>
         <w:tc>
@@ -131,8 +139,23 @@
               <w:rPr>
                 <w:lang w:val="en-US"/>
               </w:rPr>
-              <w:t>{current_selected</w:t>
-            </w:r>
+              <w:t>{</w:t>
+            </w:r>
+            <w:proofErr w:type="spellStart"/>
+            <w:r>
+              <w:rPr>
+                <w:lang w:val="en-US"/>
+              </w:rPr>
+              <w:t>current_</w:t>
+            </w:r>
+            <w:proofErr w:type="gramStart"/>
+            <w:r>
+              <w:rPr>
+                <w:lang w:val="en-US"/>
+              </w:rPr>
+              <w:t>selected</w:t>
+            </w:r>
+            <w:proofErr w:type="spellEnd"/>
             <w:r>
               <w:rPr>
                 <w:lang w:val="en-US"/>
@@ -145,6 +168,7 @@
               </w:rPr>
               <w:t>}</w:t>
             </w:r>
+            <w:proofErr w:type="gramEnd"/>
           </w:p>
         </w:tc>
       </w:tr>
@@ -172,24 +196,14 @@
             <w:pPr>
               <w:jc w:val="center"/>
             </w:pPr>
-            <w:r>
-              <w:rPr>
-                <w:color w:val="ED7D31" w:themeColor="accent2"/>
-              </w:rPr>
-              <w:t xml:space="preserve">Diff </w:t>
-            </w:r>
-            <w:r>
-              <w:rPr>
-                <w:color w:val="ED7D31" w:themeColor="accent2"/>
-              </w:rPr>
+            <w:proofErr w:type="spellStart"/>
+            <w:r>
+              <w:t>Big</w:t>
+            </w:r>
+            <w:r>
               <w:t>Header</w:t>
             </w:r>
-            <w:r>
-              <w:rPr>
-                <w:color w:val="ED7D31" w:themeColor="accent2"/>
-              </w:rPr>
-              <w:t>?</w:t>
-            </w:r>
+            <w:proofErr w:type="spellEnd"/>
           </w:p>
         </w:tc>
         <w:tc>
@@ -208,7 +222,21 @@
               <w:rPr>
                 <w:lang w:val="en-US"/>
               </w:rPr>
-              <w:t>{title, sub_title, image}</w:t>
+              <w:t xml:space="preserve">{title, </w:t>
+            </w:r>
+            <w:proofErr w:type="spellStart"/>
+            <w:r>
+              <w:rPr>
+                <w:lang w:val="en-US"/>
+              </w:rPr>
+              <w:t>sub_title</w:t>
+            </w:r>
+            <w:proofErr w:type="spellEnd"/>
+            <w:r>
+              <w:rPr>
+                <w:lang w:val="en-US"/>
+              </w:rPr>
+              <w:t>, image}</w:t>
             </w:r>
           </w:p>
         </w:tc>
@@ -286,7 +314,7 @@
       </w:tr>
       <w:tr>
         <w:trPr>
-          <w:trHeight w:val="995"/>
+          <w:trHeight w:val="593"/>
         </w:trPr>
         <w:tc>
           <w:tcPr>
@@ -347,22 +375,12 @@
           <w:p>
             <w:pPr>
               <w:jc w:val="center"/>
-              <w:rPr>
-                <w:color w:val="ED7D31" w:themeColor="accent2"/>
-              </w:rPr>
-            </w:pPr>
-            <w:r>
-              <w:rPr>
-                <w:color w:val="ED7D31" w:themeColor="accent2"/>
-              </w:rPr>
-              <w:t>NewsCard</w:t>
-            </w:r>
-            <w:r>
-              <w:rPr>
-                <w:color w:val="ED7D31" w:themeColor="accent2"/>
-              </w:rPr>
-              <w:t xml:space="preserve"> (ou um componente que vai receber uma lista de notícias?)</w:t>
-            </w:r>
+            </w:pPr>
+            <w:proofErr w:type="spellStart"/>
+            <w:r>
+              <w:t>MainNew</w:t>
+            </w:r>
+            <w:proofErr w:type="spellEnd"/>
           </w:p>
         </w:tc>
         <w:tc>
@@ -381,14 +399,163 @@
               <w:rPr>
                 <w:lang w:val="en-US"/>
               </w:rPr>
-              <w:t>{image, title, source, date, text}</w:t>
+              <w:t>{</w:t>
+            </w:r>
+            <w:proofErr w:type="spellStart"/>
+            <w:proofErr w:type="gramStart"/>
+            <w:r>
+              <w:rPr>
+                <w:lang w:val="en-US"/>
+              </w:rPr>
+              <w:t>image,title</w:t>
+            </w:r>
+            <w:proofErr w:type="gramEnd"/>
+            <w:r>
+              <w:rPr>
+                <w:lang w:val="en-US"/>
+              </w:rPr>
+              <w:t>,source,text</w:t>
+            </w:r>
+            <w:proofErr w:type="spellEnd"/>
+            <w:r>
+              <w:rPr>
+                <w:lang w:val="en-US"/>
+              </w:rPr>
+              <w:t>}</w:t>
             </w:r>
           </w:p>
         </w:tc>
       </w:tr>
       <w:tr>
         <w:trPr>
-          <w:trHeight w:val="982"/>
+          <w:trHeight w:val="701"/>
+        </w:trPr>
+        <w:tc>
+          <w:tcPr>
+            <w:tcW w:w="3403" w:type="dxa"/>
+            <w:vMerge/>
+          </w:tcPr>
+          <w:p>
+            <w:pPr>
+              <w:jc w:val="center"/>
+              <w:rPr>
+                <w:noProof/>
+              </w:rPr>
+            </w:pPr>
+          </w:p>
+        </w:tc>
+        <w:tc>
+          <w:tcPr>
+            <w:tcW w:w="2126" w:type="dxa"/>
+            <w:vAlign w:val="center"/>
+          </w:tcPr>
+          <w:p>
+            <w:pPr>
+              <w:jc w:val="center"/>
+            </w:pPr>
+            <w:proofErr w:type="spellStart"/>
+            <w:r>
+              <w:t>NewsCard</w:t>
+            </w:r>
+            <w:proofErr w:type="spellEnd"/>
+            <w:r>
+              <w:t xml:space="preserve"> </w:t>
+            </w:r>
+          </w:p>
+        </w:tc>
+        <w:tc>
+          <w:tcPr>
+            <w:tcW w:w="4252" w:type="dxa"/>
+            <w:vAlign w:val="center"/>
+          </w:tcPr>
+          <w:p>
+            <w:pPr>
+              <w:jc w:val="center"/>
+              <w:rPr>
+                <w:lang w:val="en-US"/>
+              </w:rPr>
+            </w:pPr>
+            <w:r>
+              <w:rPr>
+                <w:lang w:val="en-US"/>
+              </w:rPr>
+              <w:t>{image, title, source, date}</w:t>
+            </w:r>
+          </w:p>
+        </w:tc>
+      </w:tr>
+      <w:tr>
+        <w:trPr>
+          <w:trHeight w:val="695"/>
+        </w:trPr>
+        <w:tc>
+          <w:tcPr>
+            <w:tcW w:w="3403" w:type="dxa"/>
+            <w:vMerge/>
+          </w:tcPr>
+          <w:p>
+            <w:pPr>
+              <w:jc w:val="center"/>
+              <w:rPr>
+                <w:noProof/>
+              </w:rPr>
+            </w:pPr>
+          </w:p>
+        </w:tc>
+        <w:tc>
+          <w:tcPr>
+            <w:tcW w:w="2126" w:type="dxa"/>
+            <w:vAlign w:val="center"/>
+          </w:tcPr>
+          <w:p>
+            <w:pPr>
+              <w:jc w:val="center"/>
+            </w:pPr>
+            <w:proofErr w:type="spellStart"/>
+            <w:r>
+              <w:t>NewsList</w:t>
+            </w:r>
+            <w:proofErr w:type="spellEnd"/>
+          </w:p>
+        </w:tc>
+        <w:tc>
+          <w:tcPr>
+            <w:tcW w:w="4252" w:type="dxa"/>
+            <w:vAlign w:val="center"/>
+          </w:tcPr>
+          <w:p>
+            <w:pPr>
+              <w:jc w:val="center"/>
+              <w:rPr>
+                <w:lang w:val="en-US"/>
+              </w:rPr>
+            </w:pPr>
+            <w:r>
+              <w:rPr>
+                <w:lang w:val="en-US"/>
+              </w:rPr>
+              <w:t xml:space="preserve">   {</w:t>
+            </w:r>
+            <w:proofErr w:type="spellStart"/>
+            <w:r>
+              <w:rPr>
+                <w:lang w:val="en-US"/>
+              </w:rPr>
+              <w:t>list_news</w:t>
+            </w:r>
+            <w:proofErr w:type="spellEnd"/>
+            <w:r>
+              <w:rPr>
+                <w:lang w:val="en-US"/>
+              </w:rPr>
+              <w:t>}</w:t>
+            </w:r>
+          </w:p>
+        </w:tc>
+      </w:tr>
+      <w:tr>
+        <w:trPr>
+          <w:trHeight w:val="703"/>
         </w:trPr>
         <w:tc>
           <w:tcPr>
@@ -473,12 +640,14 @@
                 <w:lang w:val="en-US"/>
               </w:rPr>
             </w:pPr>
+            <w:proofErr w:type="spellStart"/>
             <w:r>
               <w:rPr>
                 <w:lang w:val="en-US"/>
               </w:rPr>
               <w:t>BottomBar</w:t>
             </w:r>
+            <w:proofErr w:type="spellEnd"/>
           </w:p>
         </w:tc>
         <w:tc>
@@ -497,14 +666,16 @@
               <w:rPr>
                 <w:lang w:val="en-US"/>
               </w:rPr>
-              <w:t>{current_selecte</w:t>
-            </w:r>
-            <w:r>
-              <w:rPr>
-                <w:lang w:val="en-US"/>
-              </w:rPr>
-              <w:t>d</w:t>
-            </w:r>
+              <w:t>{</w:t>
+            </w:r>
+            <w:proofErr w:type="spellStart"/>
+            <w:r>
+              <w:rPr>
+                <w:lang w:val="en-US"/>
+              </w:rPr>
+              <w:t>current_selected</w:t>
+            </w:r>
+            <w:proofErr w:type="spellEnd"/>
             <w:r>
               <w:rPr>
                 <w:lang w:val="en-US"/>
@@ -729,12 +900,14 @@
                 <w:lang w:val="en-US"/>
               </w:rPr>
             </w:pPr>
+            <w:proofErr w:type="spellStart"/>
             <w:r>
               <w:rPr>
                 <w:lang w:val="en-US"/>
               </w:rPr>
               <w:t>ItemDetails</w:t>
             </w:r>
+            <w:proofErr w:type="spellEnd"/>
           </w:p>
         </w:tc>
         <w:tc>
@@ -753,14 +926,32 @@
               <w:rPr>
                 <w:lang w:val="en-US"/>
               </w:rPr>
-              <w:t>{name, price, location,details_list</w:t>
-            </w:r>
-            <w:r>
-              <w:rPr>
-                <w:lang w:val="en-US"/>
-              </w:rPr>
-              <w:t>,windows_state</w:t>
-            </w:r>
+              <w:t>{</w:t>
+            </w:r>
+            <w:proofErr w:type="spellStart"/>
+            <w:proofErr w:type="gramStart"/>
+            <w:r>
+              <w:rPr>
+                <w:lang w:val="en-US"/>
+              </w:rPr>
+              <w:t>image,name</w:t>
+            </w:r>
+            <w:proofErr w:type="spellEnd"/>
+            <w:proofErr w:type="gramEnd"/>
+            <w:r>
+              <w:rPr>
+                <w:lang w:val="en-US"/>
+              </w:rPr>
+              <w:t xml:space="preserve">, price, </w:t>
+            </w:r>
+            <w:proofErr w:type="spellStart"/>
+            <w:r>
+              <w:rPr>
+                <w:lang w:val="en-US"/>
+              </w:rPr>
+              <w:t>location,details_list,windows_state</w:t>
+            </w:r>
+            <w:proofErr w:type="spellEnd"/>
             <w:r>
               <w:rPr>
                 <w:lang w:val="en-US"/>
@@ -826,7 +1017,21 @@
               <w:rPr>
                 <w:lang w:val="en-US"/>
               </w:rPr>
-              <w:t>{current_selected}</w:t>
+              <w:t>{</w:t>
+            </w:r>
+            <w:proofErr w:type="spellStart"/>
+            <w:r>
+              <w:rPr>
+                <w:lang w:val="en-US"/>
+              </w:rPr>
+              <w:t>current_selected</w:t>
+            </w:r>
+            <w:proofErr w:type="spellEnd"/>
+            <w:r>
+              <w:rPr>
+                <w:lang w:val="en-US"/>
+              </w:rPr>
+              <w:t>}</w:t>
             </w:r>
           </w:p>
         </w:tc>
@@ -988,14 +1193,36 @@
               <w:rPr>
                 <w:lang w:val="en-US"/>
               </w:rPr>
-              <w:t>{image,title,text}</w:t>
+              <w:t>{</w:t>
+            </w:r>
+            <w:proofErr w:type="spellStart"/>
+            <w:proofErr w:type="gramStart"/>
+            <w:r>
+              <w:rPr>
+                <w:lang w:val="en-US"/>
+              </w:rPr>
+              <w:t>image,title</w:t>
+            </w:r>
+            <w:proofErr w:type="gramEnd"/>
+            <w:r>
+              <w:rPr>
+                <w:lang w:val="en-US"/>
+              </w:rPr>
+              <w:t>,text</w:t>
+            </w:r>
+            <w:proofErr w:type="spellEnd"/>
+            <w:r>
+              <w:rPr>
+                <w:lang w:val="en-US"/>
+              </w:rPr>
+              <w:t>}</w:t>
             </w:r>
           </w:p>
         </w:tc>
       </w:tr>
       <w:tr>
         <w:trPr>
-          <w:trHeight w:val="885"/>
+          <w:trHeight w:val="753"/>
         </w:trPr>
         <w:tc>
           <w:tcPr>
@@ -1048,14 +1275,36 @@
               <w:rPr>
                 <w:lang w:val="en-US"/>
               </w:rPr>
-              <w:t>{current_selected }</w:t>
-            </w:r>
+              <w:t>{</w:t>
+            </w:r>
+            <w:proofErr w:type="spellStart"/>
+            <w:r>
+              <w:rPr>
+                <w:lang w:val="en-US"/>
+              </w:rPr>
+              <w:t>current_</w:t>
+            </w:r>
+            <w:proofErr w:type="gramStart"/>
+            <w:r>
+              <w:rPr>
+                <w:lang w:val="en-US"/>
+              </w:rPr>
+              <w:t>selected</w:t>
+            </w:r>
+            <w:proofErr w:type="spellEnd"/>
+            <w:r>
+              <w:rPr>
+                <w:lang w:val="en-US"/>
+              </w:rPr>
+              <w:t xml:space="preserve"> }</w:t>
+            </w:r>
+            <w:proofErr w:type="gramEnd"/>
           </w:p>
         </w:tc>
       </w:tr>
       <w:tr>
         <w:trPr>
-          <w:trHeight w:val="1312"/>
+          <w:trHeight w:val="540"/>
         </w:trPr>
         <w:tc>
           <w:tcPr>
@@ -1156,7 +1405,7 @@
       </w:tr>
       <w:tr>
         <w:trPr>
-          <w:trHeight w:val="1123"/>
+          <w:trHeight w:val="671"/>
         </w:trPr>
         <w:tc>
           <w:tcPr>
@@ -1168,6 +1417,7 @@
             <w:pPr>
               <w:jc w:val="center"/>
               <w:rPr>
+                <w:noProof/>
                 <w:lang w:val="en-US"/>
               </w:rPr>
             </w:pPr>
@@ -1185,18 +1435,14 @@
                 <w:lang w:val="en-US"/>
               </w:rPr>
             </w:pPr>
-            <w:r>
-              <w:rPr>
-                <w:lang w:val="en-US"/>
-              </w:rPr>
-              <w:t>Categor</w:t>
-            </w:r>
-            <w:r>
-              <w:rPr>
-                <w:lang w:val="en-US"/>
-              </w:rPr>
-              <w:t>ies</w:t>
-            </w:r>
+            <w:proofErr w:type="spellStart"/>
+            <w:r>
+              <w:rPr>
+                <w:lang w:val="en-US"/>
+              </w:rPr>
+              <w:t>CategoryCard</w:t>
+            </w:r>
+            <w:proofErr w:type="spellEnd"/>
           </w:p>
         </w:tc>
         <w:tc>
@@ -1207,29 +1453,36 @@
           <w:p>
             <w:pPr>
               <w:jc w:val="center"/>
-            </w:pPr>
-            <w:r>
+              <w:rPr>
+                <w:lang w:val="en-US"/>
+              </w:rPr>
+            </w:pPr>
+            <w:r>
+              <w:rPr>
+                <w:lang w:val="en-US"/>
+              </w:rPr>
               <w:t>{</w:t>
             </w:r>
-            <w:r>
-              <w:t xml:space="preserve">location, </w:t>
-            </w:r>
-            <w:r>
-              <w:rPr>
-                <w:color w:val="ED7D31" w:themeColor="accent2"/>
-              </w:rPr>
-              <w:t>categories</w:t>
-            </w:r>
-            <w:r>
-              <w:t xml:space="preserve"> (podem haver categorias diferentes </w:t>
-            </w:r>
-            <w:r>
-              <w:t>para lojas diferentes?</w:t>
-            </w:r>
-            <w:r>
-              <w:t>)</w:t>
-            </w:r>
-            <w:r>
+            <w:proofErr w:type="spellStart"/>
+            <w:proofErr w:type="gramStart"/>
+            <w:r>
+              <w:rPr>
+                <w:lang w:val="en-US"/>
+              </w:rPr>
+              <w:t>image,text</w:t>
+            </w:r>
+            <w:proofErr w:type="gramEnd"/>
+            <w:r>
+              <w:rPr>
+                <w:lang w:val="en-US"/>
+              </w:rPr>
+              <w:t>,size</w:t>
+            </w:r>
+            <w:proofErr w:type="spellEnd"/>
+            <w:r>
+              <w:rPr>
+                <w:lang w:val="en-US"/>
+              </w:rPr>
               <w:t>}</w:t>
             </w:r>
           </w:p>
@@ -1237,7 +1490,7 @@
       </w:tr>
       <w:tr>
         <w:trPr>
-          <w:trHeight w:val="268"/>
+          <w:trHeight w:val="727"/>
         </w:trPr>
         <w:tc>
           <w:tcPr>
@@ -1248,6 +1501,9 @@
           <w:p>
             <w:pPr>
               <w:jc w:val="center"/>
+              <w:rPr>
+                <w:lang w:val="en-US"/>
+              </w:rPr>
             </w:pPr>
           </w:p>
         </w:tc>
@@ -1267,7 +1523,7 @@
               <w:rPr>
                 <w:lang w:val="en-US"/>
               </w:rPr>
-              <w:t>Footer</w:t>
+              <w:t>Categories</w:t>
             </w:r>
           </w:p>
         </w:tc>
@@ -1279,22 +1535,164 @@
           <w:p>
             <w:pPr>
               <w:jc w:val="center"/>
-              <w:rPr>
-                <w:lang w:val="en-US"/>
-              </w:rPr>
-            </w:pPr>
-            <w:r>
-              <w:rPr>
-                <w:lang w:val="en-US"/>
-              </w:rPr>
-              <w:t>{current_selected}</w:t>
+            </w:pPr>
+            <w:r>
+              <w:t>{</w:t>
+            </w:r>
+            <w:proofErr w:type="spellStart"/>
+            <w:r>
+              <w:t>category_list</w:t>
+            </w:r>
+            <w:proofErr w:type="spellEnd"/>
+            <w:r>
+              <w:t>}</w:t>
             </w:r>
           </w:p>
         </w:tc>
       </w:tr>
       <w:tr>
         <w:trPr>
-          <w:trHeight w:val="966"/>
+          <w:trHeight w:val="827"/>
+        </w:trPr>
+        <w:tc>
+          <w:tcPr>
+            <w:tcW w:w="3403" w:type="dxa"/>
+            <w:vMerge/>
+            <w:vAlign w:val="center"/>
+          </w:tcPr>
+          <w:p>
+            <w:pPr>
+              <w:jc w:val="center"/>
+              <w:rPr>
+                <w:lang w:val="en-US"/>
+              </w:rPr>
+            </w:pPr>
+          </w:p>
+        </w:tc>
+        <w:tc>
+          <w:tcPr>
+            <w:tcW w:w="2126" w:type="dxa"/>
+            <w:vAlign w:val="center"/>
+          </w:tcPr>
+          <w:p>
+            <w:pPr>
+              <w:jc w:val="center"/>
+              <w:rPr>
+                <w:lang w:val="en-US"/>
+              </w:rPr>
+            </w:pPr>
+            <w:proofErr w:type="spellStart"/>
+            <w:r>
+              <w:rPr>
+                <w:lang w:val="en-US"/>
+              </w:rPr>
+              <w:t>CategoriesContainer</w:t>
+            </w:r>
+            <w:proofErr w:type="spellEnd"/>
+          </w:p>
+        </w:tc>
+        <w:tc>
+          <w:tcPr>
+            <w:tcW w:w="4252" w:type="dxa"/>
+            <w:vAlign w:val="center"/>
+          </w:tcPr>
+          <w:p>
+            <w:pPr>
+              <w:jc w:val="center"/>
+            </w:pPr>
+            <w:r>
+              <w:t>{</w:t>
+            </w:r>
+            <w:proofErr w:type="spellStart"/>
+            <w:proofErr w:type="gramStart"/>
+            <w:r>
+              <w:t>location,category</w:t>
+            </w:r>
+            <w:proofErr w:type="gramEnd"/>
+            <w:r>
+              <w:t>_list</w:t>
+            </w:r>
+            <w:proofErr w:type="spellEnd"/>
+            <w:r>
+              <w:t>}</w:t>
+            </w:r>
+          </w:p>
+        </w:tc>
+      </w:tr>
+      <w:tr>
+        <w:trPr>
+          <w:trHeight w:val="134"/>
+        </w:trPr>
+        <w:tc>
+          <w:tcPr>
+            <w:tcW w:w="3403" w:type="dxa"/>
+            <w:vMerge/>
+            <w:vAlign w:val="center"/>
+          </w:tcPr>
+          <w:p>
+            <w:pPr>
+              <w:jc w:val="center"/>
+            </w:pPr>
+          </w:p>
+        </w:tc>
+        <w:tc>
+          <w:tcPr>
+            <w:tcW w:w="2126" w:type="dxa"/>
+            <w:vAlign w:val="center"/>
+          </w:tcPr>
+          <w:p>
+            <w:pPr>
+              <w:jc w:val="center"/>
+              <w:rPr>
+                <w:lang w:val="en-US"/>
+              </w:rPr>
+            </w:pPr>
+            <w:r>
+              <w:rPr>
+                <w:lang w:val="en-US"/>
+              </w:rPr>
+              <w:t>Footer</w:t>
+            </w:r>
+          </w:p>
+        </w:tc>
+        <w:tc>
+          <w:tcPr>
+            <w:tcW w:w="4252" w:type="dxa"/>
+            <w:vAlign w:val="center"/>
+          </w:tcPr>
+          <w:p>
+            <w:pPr>
+              <w:jc w:val="center"/>
+              <w:rPr>
+                <w:lang w:val="en-US"/>
+              </w:rPr>
+            </w:pPr>
+            <w:r>
+              <w:rPr>
+                <w:lang w:val="en-US"/>
+              </w:rPr>
+              <w:t>{</w:t>
+            </w:r>
+            <w:proofErr w:type="spellStart"/>
+            <w:r>
+              <w:rPr>
+                <w:lang w:val="en-US"/>
+              </w:rPr>
+              <w:t>current_selected</w:t>
+            </w:r>
+            <w:proofErr w:type="spellEnd"/>
+            <w:r>
+              <w:rPr>
+                <w:lang w:val="en-US"/>
+              </w:rPr>
+              <w:t>}</w:t>
+            </w:r>
+          </w:p>
+        </w:tc>
+      </w:tr>
+      <w:tr>
+        <w:trPr>
+          <w:trHeight w:val="578"/>
         </w:trPr>
         <w:tc>
           <w:tcPr>
@@ -1364,34 +1762,14 @@
                 <w:lang w:val="en-US"/>
               </w:rPr>
             </w:pPr>
-            <w:r>
-              <w:rPr>
-                <w:color w:val="ED7D31" w:themeColor="accent2"/>
-                <w:lang w:val="en-US"/>
-              </w:rPr>
-              <w:t xml:space="preserve">Diff </w:t>
-            </w:r>
-            <w:r>
-              <w:rPr>
-                <w:color w:val="ED7D31" w:themeColor="accent2"/>
-                <w:lang w:val="en-US"/>
-              </w:rPr>
-              <w:t>Header</w:t>
-            </w:r>
-            <w:r>
-              <w:rPr>
-                <w:color w:val="ED7D31" w:themeColor="accent2"/>
-                <w:lang w:val="en-US"/>
-              </w:rPr>
-              <w:t>2</w:t>
-            </w:r>
-            <w:r>
-              <w:rPr>
-                <w:color w:val="ED7D31" w:themeColor="accent2"/>
-                <w:lang w:val="en-US"/>
-              </w:rPr>
-              <w:t>?</w:t>
-            </w:r>
+            <w:proofErr w:type="spellStart"/>
+            <w:r>
+              <w:rPr>
+                <w:lang w:val="en-US"/>
+              </w:rPr>
+              <w:t>BigHeader</w:t>
+            </w:r>
+            <w:proofErr w:type="spellEnd"/>
             <w:r>
               <w:rPr>
                 <w:lang w:val="en-US"/>
@@ -1416,14 +1794,42 @@
               <w:rPr>
                 <w:lang w:val="en-US"/>
               </w:rPr>
-              <w:t>{title,sub_title}</w:t>
+              <w:t>{</w:t>
+            </w:r>
+            <w:proofErr w:type="spellStart"/>
+            <w:proofErr w:type="gramStart"/>
+            <w:r>
+              <w:rPr>
+                <w:lang w:val="en-US"/>
+              </w:rPr>
+              <w:t>title,sub</w:t>
+            </w:r>
+            <w:proofErr w:type="gramEnd"/>
+            <w:r>
+              <w:rPr>
+                <w:lang w:val="en-US"/>
+              </w:rPr>
+              <w:t>_title</w:t>
+            </w:r>
+            <w:r>
+              <w:rPr>
+                <w:lang w:val="en-US"/>
+              </w:rPr>
+              <w:t>,image</w:t>
+            </w:r>
+            <w:proofErr w:type="spellEnd"/>
+            <w:r>
+              <w:rPr>
+                <w:lang w:val="en-US"/>
+              </w:rPr>
+              <w:t>}</w:t>
             </w:r>
           </w:p>
         </w:tc>
       </w:tr>
       <w:tr>
         <w:trPr>
-          <w:trHeight w:val="998"/>
+          <w:trHeight w:val="841"/>
         </w:trPr>
         <w:tc>
           <w:tcPr>
@@ -1452,12 +1858,20 @@
                 <w:lang w:val="en-US"/>
               </w:rPr>
             </w:pPr>
+            <w:proofErr w:type="spellStart"/>
+            <w:r>
+              <w:rPr>
+                <w:lang w:val="en-US"/>
+              </w:rPr>
+              <w:t>Market</w:t>
+            </w:r>
             <w:r>
               <w:rPr>
                 <w:lang w:val="en-US"/>
               </w:rPr>
               <w:t>SearchBar</w:t>
             </w:r>
+            <w:proofErr w:type="spellEnd"/>
           </w:p>
         </w:tc>
         <w:tc>
@@ -1476,14 +1890,44 @@
               <w:rPr>
                 <w:lang w:val="en-US"/>
               </w:rPr>
-              <w:t xml:space="preserve">{store_list,current_store, </w:t>
-            </w:r>
+              <w:t>{</w:t>
+            </w:r>
+            <w:proofErr w:type="spellStart"/>
+            <w:r>
+              <w:rPr>
+                <w:lang w:val="en-US"/>
+              </w:rPr>
+              <w:t>store_</w:t>
+            </w:r>
+            <w:proofErr w:type="gramStart"/>
+            <w:r>
+              <w:rPr>
+                <w:lang w:val="en-US"/>
+              </w:rPr>
+              <w:t>list,current</w:t>
+            </w:r>
+            <w:proofErr w:type="gramEnd"/>
+            <w:r>
+              <w:rPr>
+                <w:lang w:val="en-US"/>
+              </w:rPr>
+              <w:t>_store</w:t>
+            </w:r>
+            <w:proofErr w:type="spellEnd"/>
+            <w:r>
+              <w:rPr>
+                <w:lang w:val="en-US"/>
+              </w:rPr>
+              <w:t xml:space="preserve">, </w:t>
+            </w:r>
+            <w:proofErr w:type="spellStart"/>
             <w:r>
               <w:rPr>
                 <w:lang w:val="en-US"/>
               </w:rPr>
               <w:t>is_open</w:t>
             </w:r>
+            <w:proofErr w:type="spellEnd"/>
             <w:r>
               <w:rPr>
                 <w:lang w:val="en-US"/>
@@ -1495,7 +1939,7 @@
       </w:tr>
       <w:tr>
         <w:trPr>
-          <w:trHeight w:val="817"/>
+          <w:trHeight w:val="685"/>
         </w:trPr>
         <w:tc>
           <w:tcPr>
@@ -1524,18 +1968,14 @@
                 <w:lang w:val="en-US"/>
               </w:rPr>
             </w:pPr>
-            <w:r>
-              <w:rPr>
-                <w:lang w:val="en-US"/>
-              </w:rPr>
-              <w:t>Item</w:t>
-            </w:r>
-            <w:r>
-              <w:rPr>
-                <w:lang w:val="en-US"/>
-              </w:rPr>
-              <w:t>List</w:t>
-            </w:r>
+            <w:proofErr w:type="spellStart"/>
+            <w:r>
+              <w:rPr>
+                <w:lang w:val="en-US"/>
+              </w:rPr>
+              <w:t>ProductCard</w:t>
+            </w:r>
+            <w:proofErr w:type="spellEnd"/>
           </w:p>
         </w:tc>
         <w:tc>
@@ -1556,12 +1996,22 @@
               </w:rPr>
               <w:t>{</w:t>
             </w:r>
-            <w:r>
-              <w:rPr>
-                <w:lang w:val="en-US"/>
-              </w:rPr>
-              <w:t xml:space="preserve"> item_list</w:t>
-            </w:r>
+            <w:proofErr w:type="spellStart"/>
+            <w:proofErr w:type="gramStart"/>
+            <w:r>
+              <w:rPr>
+                <w:lang w:val="en-US"/>
+              </w:rPr>
+              <w:t>location,image</w:t>
+            </w:r>
+            <w:proofErr w:type="gramEnd"/>
+            <w:r>
+              <w:rPr>
+                <w:lang w:val="en-US"/>
+              </w:rPr>
+              <w:t>,name,price</w:t>
+            </w:r>
+            <w:proofErr w:type="spellEnd"/>
             <w:r>
               <w:rPr>
                 <w:lang w:val="en-US"/>
@@ -1573,7 +2023,7 @@
       </w:tr>
       <w:tr>
         <w:trPr>
-          <w:trHeight w:val="1072"/>
+          <w:trHeight w:val="849"/>
         </w:trPr>
         <w:tc>
           <w:tcPr>
@@ -1602,6 +2052,90 @@
                 <w:lang w:val="en-US"/>
               </w:rPr>
             </w:pPr>
+            <w:proofErr w:type="spellStart"/>
+            <w:r>
+              <w:rPr>
+                <w:lang w:val="en-US"/>
+              </w:rPr>
+              <w:t>HighlitedProducts</w:t>
+            </w:r>
+            <w:proofErr w:type="spellEnd"/>
+          </w:p>
+        </w:tc>
+        <w:tc>
+          <w:tcPr>
+            <w:tcW w:w="4252" w:type="dxa"/>
+            <w:vAlign w:val="center"/>
+          </w:tcPr>
+          <w:p>
+            <w:pPr>
+              <w:jc w:val="center"/>
+              <w:rPr>
+                <w:lang w:val="en-US"/>
+              </w:rPr>
+            </w:pPr>
+            <w:proofErr w:type="gramStart"/>
+            <w:r>
+              <w:rPr>
+                <w:lang w:val="en-US"/>
+              </w:rPr>
+              <w:t xml:space="preserve">{ </w:t>
+            </w:r>
+            <w:proofErr w:type="spellStart"/>
+            <w:r>
+              <w:rPr>
+                <w:lang w:val="en-US"/>
+              </w:rPr>
+              <w:t>product</w:t>
+            </w:r>
+            <w:proofErr w:type="gramEnd"/>
+            <w:r>
+              <w:rPr>
+                <w:lang w:val="en-US"/>
+              </w:rPr>
+              <w:t>_list</w:t>
+            </w:r>
+            <w:proofErr w:type="spellEnd"/>
+            <w:r>
+              <w:rPr>
+                <w:lang w:val="en-US"/>
+              </w:rPr>
+              <w:t>}</w:t>
+            </w:r>
+          </w:p>
+        </w:tc>
+      </w:tr>
+      <w:tr>
+        <w:trPr>
+          <w:trHeight w:val="165"/>
+        </w:trPr>
+        <w:tc>
+          <w:tcPr>
+            <w:tcW w:w="3403" w:type="dxa"/>
+            <w:vMerge/>
+            <w:vAlign w:val="center"/>
+          </w:tcPr>
+          <w:p>
+            <w:pPr>
+              <w:jc w:val="center"/>
+              <w:rPr>
+                <w:lang w:val="en-US"/>
+              </w:rPr>
+            </w:pPr>
+          </w:p>
+        </w:tc>
+        <w:tc>
+          <w:tcPr>
+            <w:tcW w:w="2126" w:type="dxa"/>
+            <w:vAlign w:val="center"/>
+          </w:tcPr>
+          <w:p>
+            <w:pPr>
+              <w:jc w:val="center"/>
+              <w:rPr>
+                <w:lang w:val="en-US"/>
+              </w:rPr>
+            </w:pPr>
             <w:r>
               <w:rPr>
                 <w:lang w:val="en-US"/>
@@ -1626,7 +2160,21 @@
               <w:rPr>
                 <w:lang w:val="en-US"/>
               </w:rPr>
-              <w:t>{current_selected}</w:t>
+              <w:t>{</w:t>
+            </w:r>
+            <w:proofErr w:type="spellStart"/>
+            <w:r>
+              <w:rPr>
+                <w:lang w:val="en-US"/>
+              </w:rPr>
+              <w:t>current_selected</w:t>
+            </w:r>
+            <w:proofErr w:type="spellEnd"/>
+            <w:r>
+              <w:rPr>
+                <w:lang w:val="en-US"/>
+              </w:rPr>
+              <w:t>}</w:t>
             </w:r>
           </w:p>
         </w:tc>
@@ -1650,6 +2198,7 @@
             </w:pPr>
             <w:r>
               <w:rPr>
+                <w:noProof/>
                 <w:lang w:val="en-US"/>
               </w:rPr>
               <w:drawing>
@@ -1764,10 +2313,9 @@
             </w:pPr>
             <w:r>
               <w:rPr>
-                <w:color w:val="ED7D31" w:themeColor="accent2"/>
-                <w:lang w:val="en-US"/>
-              </w:rPr>
-              <w:t>Scanner?</w:t>
+                <w:lang w:val="en-US"/>
+              </w:rPr>
+              <w:t>Scanner</w:t>
             </w:r>
           </w:p>
         </w:tc>
@@ -1823,12 +2371,14 @@
                 <w:lang w:val="en-US"/>
               </w:rPr>
             </w:pPr>
+            <w:proofErr w:type="spellStart"/>
             <w:r>
               <w:rPr>
                 <w:lang w:val="en-US"/>
               </w:rPr>
               <w:t>BottomBar</w:t>
             </w:r>
+            <w:proofErr w:type="spellEnd"/>
           </w:p>
         </w:tc>
         <w:tc>
@@ -1847,7 +2397,21 @@
               <w:rPr>
                 <w:lang w:val="en-US"/>
               </w:rPr>
-              <w:t>{current_selected}</w:t>
+              <w:t>{</w:t>
+            </w:r>
+            <w:proofErr w:type="spellStart"/>
+            <w:r>
+              <w:rPr>
+                <w:lang w:val="en-US"/>
+              </w:rPr>
+              <w:t>current_selected</w:t>
+            </w:r>
+            <w:proofErr w:type="spellEnd"/>
+            <w:r>
+              <w:rPr>
+                <w:lang w:val="en-US"/>
+              </w:rPr>
+              <w:t>}</w:t>
             </w:r>
           </w:p>
         </w:tc>
@@ -2002,6 +2566,7 @@
             </w:pPr>
             <w:r>
               <w:rPr>
+                <w:noProof/>
                 <w:lang w:val="en-US"/>
               </w:rPr>
               <w:drawing>
@@ -2085,7 +2650,7 @@
       </w:tr>
       <w:tr>
         <w:trPr>
-          <w:trHeight w:val="2593"/>
+          <w:trHeight w:val="1540"/>
         </w:trPr>
         <w:tc>
           <w:tcPr>
@@ -2119,12 +2684,14 @@
                 <w:lang w:val="en-US"/>
               </w:rPr>
             </w:pPr>
+            <w:proofErr w:type="spellStart"/>
             <w:r>
               <w:rPr>
                 <w:lang w:val="en-US"/>
               </w:rPr>
               <w:t>BottomBar</w:t>
             </w:r>
+            <w:proofErr w:type="spellEnd"/>
           </w:p>
         </w:tc>
         <w:tc>
@@ -2143,14 +2710,28 @@
               <w:rPr>
                 <w:lang w:val="en-US"/>
               </w:rPr>
-              <w:t>{current_selected}</w:t>
+              <w:t>{</w:t>
+            </w:r>
+            <w:proofErr w:type="spellStart"/>
+            <w:r>
+              <w:rPr>
+                <w:lang w:val="en-US"/>
+              </w:rPr>
+              <w:t>current_selected</w:t>
+            </w:r>
+            <w:proofErr w:type="spellEnd"/>
+            <w:r>
+              <w:rPr>
+                <w:lang w:val="en-US"/>
+              </w:rPr>
+              <w:t>}</w:t>
             </w:r>
           </w:p>
         </w:tc>
       </w:tr>
       <w:tr>
         <w:trPr>
-          <w:trHeight w:val="2343"/>
+          <w:trHeight w:val="1704"/>
         </w:trPr>
         <w:tc>
           <w:tcPr>
@@ -2184,12 +2765,14 @@
                 <w:lang w:val="en-US"/>
               </w:rPr>
             </w:pPr>
-            <w:r>
-              <w:rPr>
-                <w:lang w:val="en-US"/>
-              </w:rPr>
-              <w:t>ItemFeedback</w:t>
-            </w:r>
+            <w:proofErr w:type="spellStart"/>
+            <w:r>
+              <w:rPr>
+                <w:lang w:val="en-US"/>
+              </w:rPr>
+              <w:t>UserFeedback</w:t>
+            </w:r>
+            <w:proofErr w:type="spellEnd"/>
           </w:p>
         </w:tc>
         <w:tc>
@@ -2208,14 +2791,139 @@
               <w:rPr>
                 <w:lang w:val="en-US"/>
               </w:rPr>
-              <w:t>{name, price,details_list,feedback_list, window_state}</w:t>
+              <w:t>{</w:t>
+            </w:r>
+            <w:proofErr w:type="spellStart"/>
+            <w:proofErr w:type="gramStart"/>
+            <w:r>
+              <w:rPr>
+                <w:lang w:val="en-US"/>
+              </w:rPr>
+              <w:t>image,name</w:t>
+            </w:r>
+            <w:proofErr w:type="gramEnd"/>
+            <w:r>
+              <w:rPr>
+                <w:lang w:val="en-US"/>
+              </w:rPr>
+              <w:t>,n_stars</w:t>
+            </w:r>
+            <w:proofErr w:type="spellEnd"/>
+            <w:r>
+              <w:rPr>
+                <w:lang w:val="en-US"/>
+              </w:rPr>
+              <w:t>}</w:t>
             </w:r>
           </w:p>
         </w:tc>
       </w:tr>
       <w:tr>
         <w:trPr>
-          <w:trHeight w:val="1033"/>
+          <w:trHeight w:val="168"/>
+        </w:trPr>
+        <w:tc>
+          <w:tcPr>
+            <w:tcW w:w="3403" w:type="dxa"/>
+            <w:vMerge/>
+            <w:vAlign w:val="center"/>
+          </w:tcPr>
+          <w:p>
+            <w:pPr>
+              <w:rPr>
+                <w:rFonts w:ascii="Times New Roman" w:eastAsia="Times New Roman" w:hAnsi="Times New Roman" w:cs="Times New Roman"/>
+                <w:noProof/>
+                <w:kern w:val="0"/>
+                <w:sz w:val="24"/>
+                <w:szCs w:val="24"/>
+                <w:lang w:eastAsia="pt-PT"/>
+                <w14:ligatures w14:val="none"/>
+              </w:rPr>
+            </w:pPr>
+          </w:p>
+        </w:tc>
+        <w:tc>
+          <w:tcPr>
+            <w:tcW w:w="2126" w:type="dxa"/>
+            <w:vAlign w:val="center"/>
+          </w:tcPr>
+          <w:p>
+            <w:pPr>
+              <w:jc w:val="center"/>
+              <w:rPr>
+                <w:lang w:val="en-US"/>
+              </w:rPr>
+            </w:pPr>
+            <w:proofErr w:type="spellStart"/>
+            <w:r>
+              <w:rPr>
+                <w:lang w:val="en-US"/>
+              </w:rPr>
+              <w:t>ItemFeedback</w:t>
+            </w:r>
+            <w:proofErr w:type="spellEnd"/>
+          </w:p>
+        </w:tc>
+        <w:tc>
+          <w:tcPr>
+            <w:tcW w:w="4252" w:type="dxa"/>
+            <w:vAlign w:val="center"/>
+          </w:tcPr>
+          <w:p>
+            <w:pPr>
+              <w:jc w:val="center"/>
+              <w:rPr>
+                <w:lang w:val="en-US"/>
+              </w:rPr>
+            </w:pPr>
+            <w:r>
+              <w:rPr>
+                <w:lang w:val="en-US"/>
+              </w:rPr>
+              <w:t xml:space="preserve">{name, </w:t>
+            </w:r>
+            <w:proofErr w:type="spellStart"/>
+            <w:proofErr w:type="gramStart"/>
+            <w:r>
+              <w:rPr>
+                <w:lang w:val="en-US"/>
+              </w:rPr>
+              <w:t>price,details</w:t>
+            </w:r>
+            <w:proofErr w:type="gramEnd"/>
+            <w:r>
+              <w:rPr>
+                <w:lang w:val="en-US"/>
+              </w:rPr>
+              <w:t>_list,feedback_list</w:t>
+            </w:r>
+            <w:proofErr w:type="spellEnd"/>
+            <w:r>
+              <w:rPr>
+                <w:lang w:val="en-US"/>
+              </w:rPr>
+              <w:t xml:space="preserve">, </w:t>
+            </w:r>
+            <w:proofErr w:type="spellStart"/>
+            <w:r>
+              <w:rPr>
+                <w:lang w:val="en-US"/>
+              </w:rPr>
+              <w:t>window_state</w:t>
+            </w:r>
+            <w:proofErr w:type="spellEnd"/>
+            <w:r>
+              <w:rPr>
+                <w:lang w:val="en-US"/>
+              </w:rPr>
+              <w:t>}</w:t>
+            </w:r>
+          </w:p>
+        </w:tc>
+      </w:tr>
+      <w:tr>
+        <w:trPr>
+          <w:trHeight w:val="789"/>
         </w:trPr>
         <w:tc>
           <w:tcPr>
@@ -2327,7 +3035,7 @@
       </w:tr>
       <w:tr>
         <w:trPr>
-          <w:trHeight w:val="1120"/>
+          <w:trHeight w:val="734"/>
         </w:trPr>
         <w:tc>
           <w:tcPr>
@@ -2362,12 +3070,104 @@
                 <w:lang w:val="en-US"/>
               </w:rPr>
             </w:pPr>
+            <w:proofErr w:type="spellStart"/>
+            <w:r>
+              <w:rPr>
+                <w:lang w:val="en-US"/>
+              </w:rPr>
+              <w:t>ProductCard</w:t>
+            </w:r>
+            <w:proofErr w:type="spellEnd"/>
+          </w:p>
+        </w:tc>
+        <w:tc>
+          <w:tcPr>
+            <w:tcW w:w="4252" w:type="dxa"/>
+            <w:vAlign w:val="center"/>
+          </w:tcPr>
+          <w:p>
+            <w:pPr>
+              <w:jc w:val="center"/>
+              <w:rPr>
+                <w:lang w:val="en-US"/>
+              </w:rPr>
+            </w:pPr>
+            <w:r>
+              <w:rPr>
+                <w:lang w:val="en-US"/>
+              </w:rPr>
+              <w:t>{</w:t>
+            </w:r>
+            <w:proofErr w:type="spellStart"/>
+            <w:proofErr w:type="gramStart"/>
+            <w:r>
+              <w:rPr>
+                <w:lang w:val="en-US"/>
+              </w:rPr>
+              <w:t>location,image</w:t>
+            </w:r>
+            <w:proofErr w:type="gramEnd"/>
+            <w:r>
+              <w:rPr>
+                <w:lang w:val="en-US"/>
+              </w:rPr>
+              <w:t>,name,price</w:t>
+            </w:r>
+            <w:proofErr w:type="spellEnd"/>
+            <w:r>
+              <w:rPr>
+                <w:lang w:val="en-US"/>
+              </w:rPr>
+              <w:t>}</w:t>
+            </w:r>
+          </w:p>
+        </w:tc>
+      </w:tr>
+      <w:tr>
+        <w:trPr>
+          <w:trHeight w:val="841"/>
+        </w:trPr>
+        <w:tc>
+          <w:tcPr>
+            <w:tcW w:w="3403" w:type="dxa"/>
+            <w:vMerge/>
+            <w:vAlign w:val="center"/>
+          </w:tcPr>
+          <w:p>
+            <w:pPr>
+              <w:jc w:val="center"/>
+              <w:rPr>
+                <w:rFonts w:ascii="Times New Roman" w:eastAsia="Times New Roman" w:hAnsi="Times New Roman" w:cs="Times New Roman"/>
+                <w:noProof/>
+                <w:kern w:val="0"/>
+                <w:sz w:val="24"/>
+                <w:szCs w:val="24"/>
+                <w:lang w:eastAsia="pt-PT"/>
+                <w14:ligatures w14:val="none"/>
+              </w:rPr>
+            </w:pPr>
+          </w:p>
+        </w:tc>
+        <w:tc>
+          <w:tcPr>
+            <w:tcW w:w="2126" w:type="dxa"/>
+            <w:vAlign w:val="center"/>
+          </w:tcPr>
+          <w:p>
+            <w:pPr>
+              <w:jc w:val="center"/>
+              <w:rPr>
+                <w:lang w:val="en-US"/>
+              </w:rPr>
+            </w:pPr>
+            <w:proofErr w:type="spellStart"/>
             <w:r>
               <w:rPr>
                 <w:lang w:val="en-US"/>
               </w:rPr>
               <w:t>SavedProducts</w:t>
             </w:r>
+            <w:proofErr w:type="spellEnd"/>
           </w:p>
         </w:tc>
         <w:tc>
@@ -2386,7 +3186,21 @@
               <w:rPr>
                 <w:lang w:val="en-US"/>
               </w:rPr>
-              <w:t>{product_list}</w:t>
+              <w:t>{</w:t>
+            </w:r>
+            <w:proofErr w:type="spellStart"/>
+            <w:r>
+              <w:rPr>
+                <w:lang w:val="en-US"/>
+              </w:rPr>
+              <w:t>product_list</w:t>
+            </w:r>
+            <w:proofErr w:type="spellEnd"/>
+            <w:r>
+              <w:rPr>
+                <w:lang w:val="en-US"/>
+              </w:rPr>
+              <w:t>}</w:t>
             </w:r>
           </w:p>
         </w:tc>
@@ -2428,12 +3242,14 @@
                 <w:lang w:val="en-US"/>
               </w:rPr>
             </w:pPr>
+            <w:proofErr w:type="spellStart"/>
             <w:r>
               <w:rPr>
                 <w:lang w:val="en-US"/>
               </w:rPr>
               <w:t>BottomBar</w:t>
             </w:r>
+            <w:proofErr w:type="spellEnd"/>
           </w:p>
         </w:tc>
         <w:tc>
@@ -2452,7 +3268,21 @@
               <w:rPr>
                 <w:lang w:val="en-US"/>
               </w:rPr>
-              <w:t>{current_selected}</w:t>
+              <w:t>{</w:t>
+            </w:r>
+            <w:proofErr w:type="spellStart"/>
+            <w:r>
+              <w:rPr>
+                <w:lang w:val="en-US"/>
+              </w:rPr>
+              <w:t>current_selected</w:t>
+            </w:r>
+            <w:proofErr w:type="spellEnd"/>
+            <w:r>
+              <w:rPr>
+                <w:lang w:val="en-US"/>
+              </w:rPr>
+              <w:t>}</w:t>
             </w:r>
           </w:p>
         </w:tc>
@@ -2630,7 +3460,21 @@
               <w:rPr>
                 <w:lang w:val="en-US"/>
               </w:rPr>
-              <w:t>{stats_list}</w:t>
+              <w:t>{</w:t>
+            </w:r>
+            <w:proofErr w:type="spellStart"/>
+            <w:r>
+              <w:rPr>
+                <w:lang w:val="en-US"/>
+              </w:rPr>
+              <w:t>stats_list</w:t>
+            </w:r>
+            <w:proofErr w:type="spellEnd"/>
+            <w:r>
+              <w:rPr>
+                <w:lang w:val="en-US"/>
+              </w:rPr>
+              <w:t>}</w:t>
             </w:r>
           </w:p>
         </w:tc>
@@ -2672,12 +3516,14 @@
                 <w:lang w:val="en-US"/>
               </w:rPr>
             </w:pPr>
+            <w:proofErr w:type="spellStart"/>
             <w:r>
               <w:rPr>
                 <w:lang w:val="en-US"/>
               </w:rPr>
               <w:t>BottomBar</w:t>
             </w:r>
+            <w:proofErr w:type="spellEnd"/>
           </w:p>
         </w:tc>
         <w:tc>
@@ -2696,7 +3542,21 @@
               <w:rPr>
                 <w:lang w:val="en-US"/>
               </w:rPr>
-              <w:t>{current_selected}</w:t>
+              <w:t>{</w:t>
+            </w:r>
+            <w:proofErr w:type="spellStart"/>
+            <w:r>
+              <w:rPr>
+                <w:lang w:val="en-US"/>
+              </w:rPr>
+              <w:t>current_selected</w:t>
+            </w:r>
+            <w:proofErr w:type="spellEnd"/>
+            <w:r>
+              <w:rPr>
+                <w:lang w:val="en-US"/>
+              </w:rPr>
+              <w:t>}</w:t>
             </w:r>
           </w:p>
         </w:tc>
@@ -2875,7 +3735,21 @@
               <w:rPr>
                 <w:lang w:val="en-US"/>
               </w:rPr>
-              <w:t>{stats_list}</w:t>
+              <w:t>{</w:t>
+            </w:r>
+            <w:proofErr w:type="spellStart"/>
+            <w:r>
+              <w:rPr>
+                <w:lang w:val="en-US"/>
+              </w:rPr>
+              <w:t>stats_list</w:t>
+            </w:r>
+            <w:proofErr w:type="spellEnd"/>
+            <w:r>
+              <w:rPr>
+                <w:lang w:val="en-US"/>
+              </w:rPr>
+              <w:t>}</w:t>
             </w:r>
           </w:p>
         </w:tc>
@@ -2917,12 +3791,14 @@
                 <w:lang w:val="en-US"/>
               </w:rPr>
             </w:pPr>
+            <w:proofErr w:type="spellStart"/>
             <w:r>
               <w:rPr>
                 <w:lang w:val="en-US"/>
               </w:rPr>
               <w:t>BottomBar</w:t>
             </w:r>
+            <w:proofErr w:type="spellEnd"/>
           </w:p>
         </w:tc>
         <w:tc>
@@ -2941,14 +3817,28 @@
               <w:rPr>
                 <w:lang w:val="en-US"/>
               </w:rPr>
-              <w:t>{current_selected}</w:t>
+              <w:t>{</w:t>
+            </w:r>
+            <w:proofErr w:type="spellStart"/>
+            <w:r>
+              <w:rPr>
+                <w:lang w:val="en-US"/>
+              </w:rPr>
+              <w:t>current_selected</w:t>
+            </w:r>
+            <w:proofErr w:type="spellEnd"/>
+            <w:r>
+              <w:rPr>
+                <w:lang w:val="en-US"/>
+              </w:rPr>
+              <w:t>}</w:t>
             </w:r>
           </w:p>
         </w:tc>
       </w:tr>
       <w:tr>
         <w:trPr>
-          <w:trHeight w:val="1021"/>
+          <w:trHeight w:val="581"/>
         </w:trPr>
         <w:tc>
           <w:tcPr>
@@ -3060,7 +3950,7 @@
       </w:tr>
       <w:tr>
         <w:trPr>
-          <w:trHeight w:val="405"/>
+          <w:trHeight w:val="703"/>
         </w:trPr>
         <w:tc>
           <w:tcPr>
@@ -3092,12 +3982,11 @@
             <w:pPr>
               <w:jc w:val="center"/>
             </w:pPr>
-            <w:r>
-              <w:rPr>
-                <w:color w:val="ED7D31" w:themeColor="accent2"/>
-              </w:rPr>
-              <w:t>Location? (se nao for componente como onde é que aparece)</w:t>
-            </w:r>
+            <w:proofErr w:type="spellStart"/>
+            <w:r>
+              <w:t>SupermarketProducts</w:t>
+            </w:r>
+            <w:proofErr w:type="spellEnd"/>
           </w:p>
         </w:tc>
         <w:tc>
@@ -3110,14 +3999,28 @@
               <w:jc w:val="center"/>
             </w:pPr>
             <w:r>
-              <w:t>{location}</w:t>
+              <w:t>{</w:t>
+            </w:r>
+            <w:proofErr w:type="spellStart"/>
+            <w:r>
+              <w:t>location</w:t>
+            </w:r>
+            <w:r>
+              <w:t>,highlited_products</w:t>
+            </w:r>
+            <w:proofErr w:type="spellEnd"/>
+            <w:r>
+              <w:t>, products_list</w:t>
+            </w:r>
+            <w:r>
+              <w:t>}</w:t>
             </w:r>
           </w:p>
         </w:tc>
       </w:tr>
       <w:tr>
         <w:trPr>
-          <w:trHeight w:val="654"/>
+          <w:trHeight w:val="839"/>
         </w:trPr>
         <w:tc>
           <w:tcPr>
@@ -3148,10 +4051,15 @@
           <w:p>
             <w:pPr>
               <w:jc w:val="center"/>
-            </w:pPr>
-            <w:r>
-              <w:t>HighlitedProducts</w:t>
-            </w:r>
+              <w:rPr>
+                <w:color w:val="ED7D31" w:themeColor="accent2"/>
+              </w:rPr>
+            </w:pPr>
+            <w:proofErr w:type="spellStart"/>
+            <w:r>
+              <w:t>Product</w:t>
+            </w:r>
+            <w:proofErr w:type="spellEnd"/>
           </w:p>
         </w:tc>
         <w:tc>
@@ -3164,14 +4072,24 @@
               <w:jc w:val="center"/>
             </w:pPr>
             <w:r>
-              <w:t>{product_list}</w:t>
+              <w:t>{</w:t>
+            </w:r>
+            <w:proofErr w:type="spellStart"/>
+            <w:proofErr w:type="gramStart"/>
+            <w:r>
+              <w:t>name,price</w:t>
+            </w:r>
+            <w:proofErr w:type="spellEnd"/>
+            <w:proofErr w:type="gramEnd"/>
+            <w:r>
+              <w:t>}</w:t>
             </w:r>
           </w:p>
         </w:tc>
       </w:tr>
       <w:tr>
         <w:trPr>
-          <w:trHeight w:val="1057"/>
+          <w:trHeight w:val="837"/>
         </w:trPr>
         <w:tc>
           <w:tcPr>
@@ -3203,9 +4121,11 @@
             <w:pPr>
               <w:jc w:val="center"/>
             </w:pPr>
-            <w:r>
-              <w:t>ProductsList</w:t>
-            </w:r>
+            <w:proofErr w:type="spellStart"/>
+            <w:r>
+              <w:t>HighlitedProducts</w:t>
+            </w:r>
+            <w:proofErr w:type="spellEnd"/>
           </w:p>
         </w:tc>
         <w:tc>
@@ -3218,14 +4138,22 @@
               <w:jc w:val="center"/>
             </w:pPr>
             <w:r>
-              <w:t>{product_list}</w:t>
+              <w:t>{</w:t>
+            </w:r>
+            <w:proofErr w:type="spellStart"/>
+            <w:r>
+              <w:t>product_list</w:t>
+            </w:r>
+            <w:proofErr w:type="spellEnd"/>
+            <w:r>
+              <w:t>}</w:t>
             </w:r>
           </w:p>
         </w:tc>
       </w:tr>
       <w:tr>
         <w:trPr>
-          <w:trHeight w:val="832"/>
+          <w:trHeight w:val="709"/>
         </w:trPr>
         <w:tc>
           <w:tcPr>
@@ -3256,16 +4184,82 @@
           <w:p>
             <w:pPr>
               <w:jc w:val="center"/>
-              <w:rPr>
-                <w:lang w:val="en-US"/>
-              </w:rPr>
-            </w:pPr>
+            </w:pPr>
+            <w:proofErr w:type="spellStart"/>
+            <w:r>
+              <w:t>ProductsList</w:t>
+            </w:r>
+            <w:proofErr w:type="spellEnd"/>
+          </w:p>
+        </w:tc>
+        <w:tc>
+          <w:tcPr>
+            <w:tcW w:w="4252" w:type="dxa"/>
+            <w:vAlign w:val="center"/>
+          </w:tcPr>
+          <w:p>
+            <w:pPr>
+              <w:jc w:val="center"/>
+            </w:pPr>
+            <w:r>
+              <w:t>{</w:t>
+            </w:r>
+            <w:proofErr w:type="spellStart"/>
+            <w:r>
+              <w:t>product_list</w:t>
+            </w:r>
+            <w:proofErr w:type="spellEnd"/>
+            <w:r>
+              <w:t>}</w:t>
+            </w:r>
+          </w:p>
+        </w:tc>
+      </w:tr>
+      <w:tr>
+        <w:trPr>
+          <w:trHeight w:val="341"/>
+        </w:trPr>
+        <w:tc>
+          <w:tcPr>
+            <w:tcW w:w="3403" w:type="dxa"/>
+            <w:vMerge/>
+            <w:vAlign w:val="center"/>
+          </w:tcPr>
+          <w:p>
+            <w:pPr>
+              <w:jc w:val="center"/>
+              <w:rPr>
+                <w:rFonts w:ascii="Times New Roman" w:eastAsia="Times New Roman" w:hAnsi="Times New Roman" w:cs="Times New Roman"/>
+                <w:noProof/>
+                <w:kern w:val="0"/>
+                <w:sz w:val="24"/>
+                <w:szCs w:val="24"/>
+                <w:lang w:eastAsia="pt-PT"/>
+                <w14:ligatures w14:val="none"/>
+              </w:rPr>
+            </w:pPr>
+          </w:p>
+        </w:tc>
+        <w:tc>
+          <w:tcPr>
+            <w:tcW w:w="2126" w:type="dxa"/>
+            <w:vAlign w:val="center"/>
+          </w:tcPr>
+          <w:p>
+            <w:pPr>
+              <w:jc w:val="center"/>
+              <w:rPr>
+                <w:lang w:val="en-US"/>
+              </w:rPr>
+            </w:pPr>
+            <w:proofErr w:type="spellStart"/>
             <w:r>
               <w:rPr>
                 <w:lang w:val="en-US"/>
               </w:rPr>
               <w:t>BottomBar</w:t>
             </w:r>
+            <w:proofErr w:type="spellEnd"/>
           </w:p>
         </w:tc>
         <w:tc>
@@ -3284,8 +4278,1101 @@
               <w:rPr>
                 <w:lang w:val="en-US"/>
               </w:rPr>
-              <w:t>{current_selected}</w:t>
-            </w:r>
+              <w:t>{</w:t>
+            </w:r>
+            <w:proofErr w:type="spellStart"/>
+            <w:r>
+              <w:rPr>
+                <w:lang w:val="en-US"/>
+              </w:rPr>
+              <w:t>current_selected</w:t>
+            </w:r>
+            <w:proofErr w:type="spellEnd"/>
+            <w:r>
+              <w:rPr>
+                <w:lang w:val="en-US"/>
+              </w:rPr>
+              <w:t>}</w:t>
+            </w:r>
+          </w:p>
+        </w:tc>
+      </w:tr>
+    </w:tbl>
+    <w:p>
+      <w:pPr>
+        <w:rPr>
+          <w:lang w:val="en-US"/>
+        </w:rPr>
+      </w:pPr>
+    </w:p>
+    <w:p>
+      <w:pPr>
+        <w:rPr>
+          <w:lang w:val="en-US"/>
+        </w:rPr>
+      </w:pPr>
+    </w:p>
+    <w:p>
+      <w:pPr>
+        <w:rPr>
+          <w:lang w:val="en-US"/>
+        </w:rPr>
+      </w:pPr>
+    </w:p>
+    <w:p>
+      <w:pPr>
+        <w:rPr>
+          <w:lang w:val="en-US"/>
+        </w:rPr>
+      </w:pPr>
+    </w:p>
+    <w:p>
+      <w:pPr>
+        <w:rPr>
+          <w:lang w:val="en-US"/>
+        </w:rPr>
+      </w:pPr>
+    </w:p>
+    <w:p>
+      <w:pPr>
+        <w:rPr>
+          <w:lang w:val="en-US"/>
+        </w:rPr>
+      </w:pPr>
+    </w:p>
+    <w:p>
+      <w:pPr>
+        <w:rPr>
+          <w:lang w:val="en-US"/>
+        </w:rPr>
+      </w:pPr>
+    </w:p>
+    <w:p>
+      <w:pPr>
+        <w:rPr>
+          <w:lang w:val="en-US"/>
+        </w:rPr>
+      </w:pPr>
+    </w:p>
+    <w:p>
+      <w:pPr>
+        <w:rPr>
+          <w:lang w:val="en-US"/>
+        </w:rPr>
+      </w:pPr>
+    </w:p>
+    <w:p>
+      <w:pPr>
+        <w:rPr>
+          <w:lang w:val="en-US"/>
+        </w:rPr>
+      </w:pPr>
+    </w:p>
+    <w:p>
+      <w:pPr>
+        <w:rPr>
+          <w:lang w:val="en-US"/>
+        </w:rPr>
+      </w:pPr>
+    </w:p>
+    <w:p>
+      <w:pPr>
+        <w:rPr>
+          <w:lang w:val="en-US"/>
+        </w:rPr>
+      </w:pPr>
+    </w:p>
+    <w:p>
+      <w:pPr>
+        <w:rPr>
+          <w:lang w:val="en-US"/>
+        </w:rPr>
+      </w:pPr>
+    </w:p>
+    <w:tbl>
+      <w:tblPr>
+        <w:tblStyle w:val="TableGrid"/>
+        <w:tblW w:w="0" w:type="auto"/>
+        <w:tblLook w:val="04A0" w:firstRow="1" w:lastRow="0" w:firstColumn="1" w:lastColumn="0" w:noHBand="0" w:noVBand="1"/>
+      </w:tblPr>
+      <w:tblGrid>
+        <w:gridCol w:w="3109"/>
+        <w:gridCol w:w="5385"/>
+      </w:tblGrid>
+      <w:tr>
+        <w:tc>
+          <w:tcPr>
+            <w:tcW w:w="4247" w:type="dxa"/>
+          </w:tcPr>
+          <w:p>
+            <w:pPr>
+              <w:rPr>
+                <w:lang w:val="en-US"/>
+              </w:rPr>
+            </w:pPr>
+            <w:r>
+              <w:rPr>
+                <w:lang w:val="en-US"/>
+              </w:rPr>
+              <w:t>Component</w:t>
+            </w:r>
+          </w:p>
+        </w:tc>
+        <w:tc>
+          <w:tcPr>
+            <w:tcW w:w="4247" w:type="dxa"/>
+          </w:tcPr>
+          <w:p>
+            <w:pPr>
+              <w:rPr>
+                <w:lang w:val="en-US"/>
+              </w:rPr>
+            </w:pPr>
+            <w:r>
+              <w:rPr>
+                <w:lang w:val="en-US"/>
+              </w:rPr>
+              <w:t>Render function</w:t>
+            </w:r>
+          </w:p>
+        </w:tc>
+      </w:tr>
+      <w:tr>
+        <w:tc>
+          <w:tcPr>
+            <w:tcW w:w="4247" w:type="dxa"/>
+          </w:tcPr>
+          <w:p>
+            <w:pPr>
+              <w:rPr>
+                <w:lang w:val="en-US"/>
+              </w:rPr>
+            </w:pPr>
+            <w:r>
+              <w:rPr>
+                <w:lang w:val="en-US"/>
+              </w:rPr>
+              <w:t>Header</w:t>
+            </w:r>
+          </w:p>
+        </w:tc>
+        <w:tc>
+          <w:tcPr>
+            <w:tcW w:w="4247" w:type="dxa"/>
+          </w:tcPr>
+          <w:p>
+            <w:pPr>
+              <w:shd w:val="clear" w:color="auto" w:fill="FFFFFE"/>
+              <w:spacing w:line="270" w:lineRule="atLeast"/>
+              <w:rPr>
+                <w:rFonts w:ascii="Consolas" w:eastAsia="Times New Roman" w:hAnsi="Consolas" w:cs="Times New Roman"/>
+                <w:color w:val="000000"/>
+                <w:kern w:val="0"/>
+                <w:sz w:val="20"/>
+                <w:szCs w:val="20"/>
+                <w:lang w:val="en-US" w:eastAsia="pt-PT"/>
+                <w14:ligatures w14:val="none"/>
+              </w:rPr>
+            </w:pPr>
+            <w:r>
+              <w:rPr>
+                <w:rFonts w:ascii="Consolas" w:eastAsia="Times New Roman" w:hAnsi="Consolas" w:cs="Times New Roman"/>
+                <w:color w:val="0000FF"/>
+                <w:kern w:val="0"/>
+                <w:sz w:val="20"/>
+                <w:szCs w:val="20"/>
+                <w:lang w:val="en-US" w:eastAsia="pt-PT"/>
+                <w14:ligatures w14:val="none"/>
+              </w:rPr>
+              <w:t>function</w:t>
+            </w:r>
+            <w:r>
+              <w:rPr>
+                <w:rFonts w:ascii="Consolas" w:eastAsia="Times New Roman" w:hAnsi="Consolas" w:cs="Times New Roman"/>
+                <w:color w:val="000000"/>
+                <w:kern w:val="0"/>
+                <w:sz w:val="20"/>
+                <w:szCs w:val="20"/>
+                <w:lang w:val="en-US" w:eastAsia="pt-PT"/>
+                <w14:ligatures w14:val="none"/>
+              </w:rPr>
+              <w:t> </w:t>
+            </w:r>
+            <w:r>
+              <w:rPr>
+                <w:rFonts w:ascii="Consolas" w:eastAsia="Times New Roman" w:hAnsi="Consolas" w:cs="Times New Roman"/>
+                <w:color w:val="008080"/>
+                <w:kern w:val="0"/>
+                <w:sz w:val="20"/>
+                <w:szCs w:val="20"/>
+                <w:lang w:val="en-US" w:eastAsia="pt-PT"/>
+                <w14:ligatures w14:val="none"/>
+              </w:rPr>
+              <w:t>Header</w:t>
+            </w:r>
+            <w:r>
+              <w:rPr>
+                <w:rFonts w:ascii="Consolas" w:eastAsia="Times New Roman" w:hAnsi="Consolas" w:cs="Times New Roman"/>
+                <w:color w:val="000000"/>
+                <w:kern w:val="0"/>
+                <w:sz w:val="20"/>
+                <w:szCs w:val="20"/>
+                <w:lang w:val="en-US" w:eastAsia="pt-PT"/>
+                <w14:ligatures w14:val="none"/>
+              </w:rPr>
+              <w:t>({title</w:t>
+            </w:r>
+            <w:proofErr w:type="gramStart"/>
+            <w:r>
+              <w:rPr>
+                <w:rFonts w:ascii="Consolas" w:eastAsia="Times New Roman" w:hAnsi="Consolas" w:cs="Times New Roman"/>
+                <w:color w:val="000000"/>
+                <w:kern w:val="0"/>
+                <w:sz w:val="20"/>
+                <w:szCs w:val="20"/>
+                <w:lang w:val="en-US" w:eastAsia="pt-PT"/>
+                <w14:ligatures w14:val="none"/>
+              </w:rPr>
+              <w:t>}){</w:t>
+            </w:r>
+            <w:proofErr w:type="gramEnd"/>
+          </w:p>
+          <w:p>
+            <w:pPr>
+              <w:shd w:val="clear" w:color="auto" w:fill="FFFFFE"/>
+              <w:spacing w:line="270" w:lineRule="atLeast"/>
+              <w:rPr>
+                <w:rFonts w:ascii="Consolas" w:eastAsia="Times New Roman" w:hAnsi="Consolas" w:cs="Times New Roman"/>
+                <w:color w:val="000000"/>
+                <w:kern w:val="0"/>
+                <w:sz w:val="20"/>
+                <w:szCs w:val="20"/>
+                <w:lang w:val="en-US" w:eastAsia="pt-PT"/>
+                <w14:ligatures w14:val="none"/>
+              </w:rPr>
+            </w:pPr>
+            <w:r>
+              <w:rPr>
+                <w:rFonts w:ascii="Consolas" w:eastAsia="Times New Roman" w:hAnsi="Consolas" w:cs="Times New Roman"/>
+                <w:color w:val="000000"/>
+                <w:kern w:val="0"/>
+                <w:sz w:val="20"/>
+                <w:szCs w:val="20"/>
+                <w:lang w:val="en-US" w:eastAsia="pt-PT"/>
+                <w14:ligatures w14:val="none"/>
+              </w:rPr>
+              <w:t>  </w:t>
+            </w:r>
+            <w:r>
+              <w:rPr>
+                <w:rFonts w:ascii="Consolas" w:eastAsia="Times New Roman" w:hAnsi="Consolas" w:cs="Times New Roman"/>
+                <w:color w:val="0000FF"/>
+                <w:kern w:val="0"/>
+                <w:sz w:val="20"/>
+                <w:szCs w:val="20"/>
+                <w:lang w:val="en-US" w:eastAsia="pt-PT"/>
+                <w14:ligatures w14:val="none"/>
+              </w:rPr>
+              <w:t>return</w:t>
+            </w:r>
+            <w:r>
+              <w:rPr>
+                <w:rFonts w:ascii="Consolas" w:eastAsia="Times New Roman" w:hAnsi="Consolas" w:cs="Times New Roman"/>
+                <w:color w:val="000000"/>
+                <w:kern w:val="0"/>
+                <w:sz w:val="20"/>
+                <w:szCs w:val="20"/>
+                <w:lang w:val="en-US" w:eastAsia="pt-PT"/>
+                <w14:ligatures w14:val="none"/>
+              </w:rPr>
+              <w:t> &lt;div id=</w:t>
+            </w:r>
+            <w:r>
+              <w:rPr>
+                <w:rFonts w:ascii="Consolas" w:eastAsia="Times New Roman" w:hAnsi="Consolas" w:cs="Times New Roman"/>
+                <w:color w:val="A31515"/>
+                <w:kern w:val="0"/>
+                <w:sz w:val="20"/>
+                <w:szCs w:val="20"/>
+                <w:lang w:val="en-US" w:eastAsia="pt-PT"/>
+                <w14:ligatures w14:val="none"/>
+              </w:rPr>
+              <w:t>"header-container"</w:t>
+            </w:r>
+            <w:r>
+              <w:rPr>
+                <w:rFonts w:ascii="Consolas" w:eastAsia="Times New Roman" w:hAnsi="Consolas" w:cs="Times New Roman"/>
+                <w:color w:val="000000"/>
+                <w:kern w:val="0"/>
+                <w:sz w:val="20"/>
+                <w:szCs w:val="20"/>
+                <w:lang w:val="en-US" w:eastAsia="pt-PT"/>
+                <w14:ligatures w14:val="none"/>
+              </w:rPr>
+              <w:t>&gt;</w:t>
+            </w:r>
+          </w:p>
+          <w:p>
+            <w:pPr>
+              <w:shd w:val="clear" w:color="auto" w:fill="FFFFFE"/>
+              <w:spacing w:line="270" w:lineRule="atLeast"/>
+              <w:rPr>
+                <w:rFonts w:ascii="Consolas" w:eastAsia="Times New Roman" w:hAnsi="Consolas" w:cs="Times New Roman"/>
+                <w:color w:val="000000"/>
+                <w:kern w:val="0"/>
+                <w:sz w:val="20"/>
+                <w:szCs w:val="20"/>
+                <w:lang w:eastAsia="pt-PT"/>
+                <w14:ligatures w14:val="none"/>
+              </w:rPr>
+            </w:pPr>
+            <w:r>
+              <w:rPr>
+                <w:rFonts w:ascii="Consolas" w:eastAsia="Times New Roman" w:hAnsi="Consolas" w:cs="Times New Roman"/>
+                <w:color w:val="000000"/>
+                <w:kern w:val="0"/>
+                <w:sz w:val="20"/>
+                <w:szCs w:val="20"/>
+                <w:lang w:val="en-US" w:eastAsia="pt-PT"/>
+                <w14:ligatures w14:val="none"/>
+              </w:rPr>
+              <w:t>  </w:t>
+            </w:r>
+            <w:r>
+              <w:rPr>
+                <w:rFonts w:ascii="Consolas" w:eastAsia="Times New Roman" w:hAnsi="Consolas" w:cs="Times New Roman"/>
+                <w:color w:val="000000"/>
+                <w:kern w:val="0"/>
+                <w:sz w:val="20"/>
+                <w:szCs w:val="20"/>
+                <w:lang w:eastAsia="pt-PT"/>
+                <w14:ligatures w14:val="none"/>
+              </w:rPr>
+              <w:t>&lt;p&gt; &amp;</w:t>
+            </w:r>
+            <w:proofErr w:type="spellStart"/>
+            <w:proofErr w:type="gramStart"/>
+            <w:r>
+              <w:rPr>
+                <w:rFonts w:ascii="Consolas" w:eastAsia="Times New Roman" w:hAnsi="Consolas" w:cs="Times New Roman"/>
+                <w:color w:val="000000"/>
+                <w:kern w:val="0"/>
+                <w:sz w:val="20"/>
+                <w:szCs w:val="20"/>
+                <w:lang w:eastAsia="pt-PT"/>
+                <w14:ligatures w14:val="none"/>
+              </w:rPr>
+              <w:t>lt</w:t>
+            </w:r>
+            <w:proofErr w:type="spellEnd"/>
+            <w:r>
+              <w:rPr>
+                <w:rFonts w:ascii="Consolas" w:eastAsia="Times New Roman" w:hAnsi="Consolas" w:cs="Times New Roman"/>
+                <w:color w:val="000000"/>
+                <w:kern w:val="0"/>
+                <w:sz w:val="20"/>
+                <w:szCs w:val="20"/>
+                <w:lang w:eastAsia="pt-PT"/>
+                <w14:ligatures w14:val="none"/>
+              </w:rPr>
+              <w:t>;-</w:t>
+            </w:r>
+            <w:proofErr w:type="gramEnd"/>
+            <w:r>
+              <w:rPr>
+                <w:rFonts w:ascii="Consolas" w:eastAsia="Times New Roman" w:hAnsi="Consolas" w:cs="Times New Roman"/>
+                <w:color w:val="000000"/>
+                <w:kern w:val="0"/>
+                <w:sz w:val="20"/>
+                <w:szCs w:val="20"/>
+                <w:lang w:eastAsia="pt-PT"/>
+                <w14:ligatures w14:val="none"/>
+              </w:rPr>
+              <w:t> &lt;/p&gt;</w:t>
+            </w:r>
+          </w:p>
+          <w:p>
+            <w:pPr>
+              <w:shd w:val="clear" w:color="auto" w:fill="FFFFFE"/>
+              <w:spacing w:line="270" w:lineRule="atLeast"/>
+              <w:rPr>
+                <w:rFonts w:ascii="Consolas" w:eastAsia="Times New Roman" w:hAnsi="Consolas" w:cs="Times New Roman"/>
+                <w:color w:val="000000"/>
+                <w:kern w:val="0"/>
+                <w:sz w:val="20"/>
+                <w:szCs w:val="20"/>
+                <w:lang w:eastAsia="pt-PT"/>
+                <w14:ligatures w14:val="none"/>
+              </w:rPr>
+            </w:pPr>
+            <w:r>
+              <w:rPr>
+                <w:rFonts w:ascii="Consolas" w:eastAsia="Times New Roman" w:hAnsi="Consolas" w:cs="Times New Roman"/>
+                <w:color w:val="000000"/>
+                <w:kern w:val="0"/>
+                <w:sz w:val="20"/>
+                <w:szCs w:val="20"/>
+                <w:lang w:eastAsia="pt-PT"/>
+                <w14:ligatures w14:val="none"/>
+              </w:rPr>
+              <w:t>  &lt;h3&gt;{</w:t>
+            </w:r>
+            <w:proofErr w:type="spellStart"/>
+            <w:r>
+              <w:rPr>
+                <w:rFonts w:ascii="Consolas" w:eastAsia="Times New Roman" w:hAnsi="Consolas" w:cs="Times New Roman"/>
+                <w:color w:val="000000"/>
+                <w:kern w:val="0"/>
+                <w:sz w:val="20"/>
+                <w:szCs w:val="20"/>
+                <w:lang w:eastAsia="pt-PT"/>
+                <w14:ligatures w14:val="none"/>
+              </w:rPr>
+              <w:t>title</w:t>
+            </w:r>
+            <w:proofErr w:type="spellEnd"/>
+            <w:r>
+              <w:rPr>
+                <w:rFonts w:ascii="Consolas" w:eastAsia="Times New Roman" w:hAnsi="Consolas" w:cs="Times New Roman"/>
+                <w:color w:val="000000"/>
+                <w:kern w:val="0"/>
+                <w:sz w:val="20"/>
+                <w:szCs w:val="20"/>
+                <w:lang w:eastAsia="pt-PT"/>
+                <w14:ligatures w14:val="none"/>
+              </w:rPr>
+              <w:t>}&lt;/h3&gt;</w:t>
+            </w:r>
+          </w:p>
+          <w:p>
+            <w:pPr>
+              <w:shd w:val="clear" w:color="auto" w:fill="FFFFFE"/>
+              <w:spacing w:line="270" w:lineRule="atLeast"/>
+              <w:rPr>
+                <w:rFonts w:ascii="Consolas" w:eastAsia="Times New Roman" w:hAnsi="Consolas" w:cs="Times New Roman"/>
+                <w:color w:val="000000"/>
+                <w:kern w:val="0"/>
+                <w:sz w:val="20"/>
+                <w:szCs w:val="20"/>
+                <w:lang w:eastAsia="pt-PT"/>
+                <w14:ligatures w14:val="none"/>
+              </w:rPr>
+            </w:pPr>
+            <w:r>
+              <w:rPr>
+                <w:rFonts w:ascii="Consolas" w:eastAsia="Times New Roman" w:hAnsi="Consolas" w:cs="Times New Roman"/>
+                <w:color w:val="000000"/>
+                <w:kern w:val="0"/>
+                <w:sz w:val="20"/>
+                <w:szCs w:val="20"/>
+                <w:lang w:eastAsia="pt-PT"/>
+                <w14:ligatures w14:val="none"/>
+              </w:rPr>
+              <w:t>  &lt;/</w:t>
+            </w:r>
+            <w:proofErr w:type="spellStart"/>
+            <w:r>
+              <w:rPr>
+                <w:rFonts w:ascii="Consolas" w:eastAsia="Times New Roman" w:hAnsi="Consolas" w:cs="Times New Roman"/>
+                <w:color w:val="000000"/>
+                <w:kern w:val="0"/>
+                <w:sz w:val="20"/>
+                <w:szCs w:val="20"/>
+                <w:lang w:eastAsia="pt-PT"/>
+                <w14:ligatures w14:val="none"/>
+              </w:rPr>
+              <w:t>div</w:t>
+            </w:r>
+            <w:proofErr w:type="spellEnd"/>
+            <w:r>
+              <w:rPr>
+                <w:rFonts w:ascii="Consolas" w:eastAsia="Times New Roman" w:hAnsi="Consolas" w:cs="Times New Roman"/>
+                <w:color w:val="000000"/>
+                <w:kern w:val="0"/>
+                <w:sz w:val="20"/>
+                <w:szCs w:val="20"/>
+                <w:lang w:eastAsia="pt-PT"/>
+                <w14:ligatures w14:val="none"/>
+              </w:rPr>
+              <w:t>&gt;</w:t>
+            </w:r>
+          </w:p>
+          <w:p>
+            <w:pPr>
+              <w:shd w:val="clear" w:color="auto" w:fill="FFFFFE"/>
+              <w:spacing w:line="270" w:lineRule="atLeast"/>
+              <w:rPr>
+                <w:rFonts w:ascii="Consolas" w:eastAsia="Times New Roman" w:hAnsi="Consolas" w:cs="Times New Roman"/>
+                <w:color w:val="000000"/>
+                <w:kern w:val="0"/>
+                <w:sz w:val="20"/>
+                <w:szCs w:val="20"/>
+                <w:lang w:eastAsia="pt-PT"/>
+                <w14:ligatures w14:val="none"/>
+              </w:rPr>
+            </w:pPr>
+            <w:r>
+              <w:rPr>
+                <w:rFonts w:ascii="Consolas" w:eastAsia="Times New Roman" w:hAnsi="Consolas" w:cs="Times New Roman"/>
+                <w:color w:val="000000"/>
+                <w:kern w:val="0"/>
+                <w:sz w:val="20"/>
+                <w:szCs w:val="20"/>
+                <w:lang w:eastAsia="pt-PT"/>
+                <w14:ligatures w14:val="none"/>
+              </w:rPr>
+              <w:t>}</w:t>
+            </w:r>
+          </w:p>
+          <w:p>
+            <w:pPr>
+              <w:shd w:val="clear" w:color="auto" w:fill="FFFFFE"/>
+              <w:spacing w:line="270" w:lineRule="atLeast"/>
+              <w:rPr>
+                <w:rFonts w:ascii="Consolas" w:eastAsia="Times New Roman" w:hAnsi="Consolas" w:cs="Times New Roman"/>
+                <w:color w:val="0000FF"/>
+                <w:kern w:val="0"/>
+                <w:sz w:val="20"/>
+                <w:szCs w:val="20"/>
+                <w:lang w:val="en-US" w:eastAsia="pt-PT"/>
+                <w14:ligatures w14:val="none"/>
+              </w:rPr>
+            </w:pPr>
+          </w:p>
+        </w:tc>
+      </w:tr>
+      <w:tr>
+        <w:tc>
+          <w:tcPr>
+            <w:tcW w:w="4247" w:type="dxa"/>
+          </w:tcPr>
+          <w:p>
+            <w:pPr>
+              <w:rPr>
+                <w:lang w:val="en-US"/>
+              </w:rPr>
+            </w:pPr>
+            <w:r>
+              <w:rPr>
+                <w:lang w:val="en-US"/>
+              </w:rPr>
+              <w:t>New</w:t>
+            </w:r>
+          </w:p>
+        </w:tc>
+        <w:tc>
+          <w:tcPr>
+            <w:tcW w:w="4247" w:type="dxa"/>
+          </w:tcPr>
+          <w:p>
+            <w:pPr>
+              <w:shd w:val="clear" w:color="auto" w:fill="FFFFFE"/>
+              <w:spacing w:line="270" w:lineRule="atLeast"/>
+              <w:rPr>
+                <w:rFonts w:ascii="Consolas" w:eastAsia="Times New Roman" w:hAnsi="Consolas" w:cs="Times New Roman"/>
+                <w:color w:val="000000"/>
+                <w:kern w:val="0"/>
+                <w:sz w:val="20"/>
+                <w:szCs w:val="20"/>
+                <w:lang w:val="en-US" w:eastAsia="pt-PT"/>
+                <w14:ligatures w14:val="none"/>
+              </w:rPr>
+            </w:pPr>
+            <w:r>
+              <w:rPr>
+                <w:rFonts w:ascii="Consolas" w:eastAsia="Times New Roman" w:hAnsi="Consolas" w:cs="Times New Roman"/>
+                <w:color w:val="0000FF"/>
+                <w:kern w:val="0"/>
+                <w:sz w:val="20"/>
+                <w:szCs w:val="20"/>
+                <w:lang w:val="en-US" w:eastAsia="pt-PT"/>
+                <w14:ligatures w14:val="none"/>
+              </w:rPr>
+              <w:t>function</w:t>
+            </w:r>
+            <w:r>
+              <w:rPr>
+                <w:rFonts w:ascii="Consolas" w:eastAsia="Times New Roman" w:hAnsi="Consolas" w:cs="Times New Roman"/>
+                <w:color w:val="000000"/>
+                <w:kern w:val="0"/>
+                <w:sz w:val="20"/>
+                <w:szCs w:val="20"/>
+                <w:lang w:val="en-US" w:eastAsia="pt-PT"/>
+                <w14:ligatures w14:val="none"/>
+              </w:rPr>
+              <w:t> </w:t>
+            </w:r>
+            <w:proofErr w:type="gramStart"/>
+            <w:r>
+              <w:rPr>
+                <w:rFonts w:ascii="Consolas" w:eastAsia="Times New Roman" w:hAnsi="Consolas" w:cs="Times New Roman"/>
+                <w:color w:val="008080"/>
+                <w:kern w:val="0"/>
+                <w:sz w:val="20"/>
+                <w:szCs w:val="20"/>
+                <w:lang w:val="en-US" w:eastAsia="pt-PT"/>
+                <w14:ligatures w14:val="none"/>
+              </w:rPr>
+              <w:t>New</w:t>
+            </w:r>
+            <w:r>
+              <w:rPr>
+                <w:rFonts w:ascii="Consolas" w:eastAsia="Times New Roman" w:hAnsi="Consolas" w:cs="Times New Roman"/>
+                <w:color w:val="000000"/>
+                <w:kern w:val="0"/>
+                <w:sz w:val="20"/>
+                <w:szCs w:val="20"/>
+                <w:lang w:val="en-US" w:eastAsia="pt-PT"/>
+                <w14:ligatures w14:val="none"/>
+              </w:rPr>
+              <w:t>(</w:t>
+            </w:r>
+            <w:proofErr w:type="gramEnd"/>
+            <w:r>
+              <w:rPr>
+                <w:rFonts w:ascii="Consolas" w:eastAsia="Times New Roman" w:hAnsi="Consolas" w:cs="Times New Roman"/>
+                <w:color w:val="000000"/>
+                <w:kern w:val="0"/>
+                <w:sz w:val="20"/>
+                <w:szCs w:val="20"/>
+                <w:lang w:val="en-US" w:eastAsia="pt-PT"/>
+                <w14:ligatures w14:val="none"/>
+              </w:rPr>
+              <w:t>{image, title, text}){</w:t>
+            </w:r>
+          </w:p>
+          <w:p>
+            <w:pPr>
+              <w:shd w:val="clear" w:color="auto" w:fill="FFFFFE"/>
+              <w:spacing w:line="270" w:lineRule="atLeast"/>
+              <w:rPr>
+                <w:rFonts w:ascii="Consolas" w:eastAsia="Times New Roman" w:hAnsi="Consolas" w:cs="Times New Roman"/>
+                <w:color w:val="000000"/>
+                <w:kern w:val="0"/>
+                <w:sz w:val="20"/>
+                <w:szCs w:val="20"/>
+                <w:lang w:val="en-US" w:eastAsia="pt-PT"/>
+                <w14:ligatures w14:val="none"/>
+              </w:rPr>
+            </w:pPr>
+            <w:r>
+              <w:rPr>
+                <w:rFonts w:ascii="Consolas" w:eastAsia="Times New Roman" w:hAnsi="Consolas" w:cs="Times New Roman"/>
+                <w:color w:val="000000"/>
+                <w:kern w:val="0"/>
+                <w:sz w:val="20"/>
+                <w:szCs w:val="20"/>
+                <w:lang w:val="en-US" w:eastAsia="pt-PT"/>
+                <w14:ligatures w14:val="none"/>
+              </w:rPr>
+              <w:t>  </w:t>
+            </w:r>
+            <w:r>
+              <w:rPr>
+                <w:rFonts w:ascii="Consolas" w:eastAsia="Times New Roman" w:hAnsi="Consolas" w:cs="Times New Roman"/>
+                <w:color w:val="0000FF"/>
+                <w:kern w:val="0"/>
+                <w:sz w:val="20"/>
+                <w:szCs w:val="20"/>
+                <w:lang w:val="en-US" w:eastAsia="pt-PT"/>
+                <w14:ligatures w14:val="none"/>
+              </w:rPr>
+              <w:t>return</w:t>
+            </w:r>
+            <w:r>
+              <w:rPr>
+                <w:rFonts w:ascii="Consolas" w:eastAsia="Times New Roman" w:hAnsi="Consolas" w:cs="Times New Roman"/>
+                <w:color w:val="000000"/>
+                <w:kern w:val="0"/>
+                <w:sz w:val="20"/>
+                <w:szCs w:val="20"/>
+                <w:lang w:val="en-US" w:eastAsia="pt-PT"/>
+                <w14:ligatures w14:val="none"/>
+              </w:rPr>
+              <w:t> &lt;div id=</w:t>
+            </w:r>
+            <w:r>
+              <w:rPr>
+                <w:rFonts w:ascii="Consolas" w:eastAsia="Times New Roman" w:hAnsi="Consolas" w:cs="Times New Roman"/>
+                <w:color w:val="A31515"/>
+                <w:kern w:val="0"/>
+                <w:sz w:val="20"/>
+                <w:szCs w:val="20"/>
+                <w:lang w:val="en-US" w:eastAsia="pt-PT"/>
+                <w14:ligatures w14:val="none"/>
+              </w:rPr>
+              <w:t>"</w:t>
+            </w:r>
+            <w:proofErr w:type="gramStart"/>
+            <w:r>
+              <w:rPr>
+                <w:rFonts w:ascii="Consolas" w:eastAsia="Times New Roman" w:hAnsi="Consolas" w:cs="Times New Roman"/>
+                <w:color w:val="A31515"/>
+                <w:kern w:val="0"/>
+                <w:sz w:val="20"/>
+                <w:szCs w:val="20"/>
+                <w:lang w:val="en-US" w:eastAsia="pt-PT"/>
+                <w14:ligatures w14:val="none"/>
+              </w:rPr>
+              <w:t>new-container</w:t>
+            </w:r>
+            <w:proofErr w:type="gramEnd"/>
+            <w:r>
+              <w:rPr>
+                <w:rFonts w:ascii="Consolas" w:eastAsia="Times New Roman" w:hAnsi="Consolas" w:cs="Times New Roman"/>
+                <w:color w:val="A31515"/>
+                <w:kern w:val="0"/>
+                <w:sz w:val="20"/>
+                <w:szCs w:val="20"/>
+                <w:lang w:val="en-US" w:eastAsia="pt-PT"/>
+                <w14:ligatures w14:val="none"/>
+              </w:rPr>
+              <w:t>"</w:t>
+            </w:r>
+            <w:r>
+              <w:rPr>
+                <w:rFonts w:ascii="Consolas" w:eastAsia="Times New Roman" w:hAnsi="Consolas" w:cs="Times New Roman"/>
+                <w:color w:val="000000"/>
+                <w:kern w:val="0"/>
+                <w:sz w:val="20"/>
+                <w:szCs w:val="20"/>
+                <w:lang w:val="en-US" w:eastAsia="pt-PT"/>
+                <w14:ligatures w14:val="none"/>
+              </w:rPr>
+              <w:t>&gt;</w:t>
+            </w:r>
+          </w:p>
+          <w:p>
+            <w:pPr>
+              <w:shd w:val="clear" w:color="auto" w:fill="FFFFFE"/>
+              <w:spacing w:line="270" w:lineRule="atLeast"/>
+              <w:rPr>
+                <w:rFonts w:ascii="Consolas" w:eastAsia="Times New Roman" w:hAnsi="Consolas" w:cs="Times New Roman"/>
+                <w:color w:val="000000"/>
+                <w:kern w:val="0"/>
+                <w:sz w:val="20"/>
+                <w:szCs w:val="20"/>
+                <w:lang w:val="en-US" w:eastAsia="pt-PT"/>
+                <w14:ligatures w14:val="none"/>
+              </w:rPr>
+            </w:pPr>
+            <w:r>
+              <w:rPr>
+                <w:rFonts w:ascii="Consolas" w:eastAsia="Times New Roman" w:hAnsi="Consolas" w:cs="Times New Roman"/>
+                <w:color w:val="000000"/>
+                <w:kern w:val="0"/>
+                <w:sz w:val="20"/>
+                <w:szCs w:val="20"/>
+                <w:lang w:val="en-US" w:eastAsia="pt-PT"/>
+                <w14:ligatures w14:val="none"/>
+              </w:rPr>
+              <w:t>    &lt;</w:t>
+            </w:r>
+            <w:proofErr w:type="spellStart"/>
+            <w:r>
+              <w:rPr>
+                <w:rFonts w:ascii="Consolas" w:eastAsia="Times New Roman" w:hAnsi="Consolas" w:cs="Times New Roman"/>
+                <w:color w:val="000000"/>
+                <w:kern w:val="0"/>
+                <w:sz w:val="20"/>
+                <w:szCs w:val="20"/>
+                <w:lang w:val="en-US" w:eastAsia="pt-PT"/>
+                <w14:ligatures w14:val="none"/>
+              </w:rPr>
+              <w:t>img</w:t>
+            </w:r>
+            <w:proofErr w:type="spellEnd"/>
+            <w:r>
+              <w:rPr>
+                <w:rFonts w:ascii="Consolas" w:eastAsia="Times New Roman" w:hAnsi="Consolas" w:cs="Times New Roman"/>
+                <w:color w:val="000000"/>
+                <w:kern w:val="0"/>
+                <w:sz w:val="20"/>
+                <w:szCs w:val="20"/>
+                <w:lang w:val="en-US" w:eastAsia="pt-PT"/>
+                <w14:ligatures w14:val="none"/>
+              </w:rPr>
+              <w:t> </w:t>
+            </w:r>
+            <w:proofErr w:type="spellStart"/>
+            <w:r>
+              <w:rPr>
+                <w:rFonts w:ascii="Consolas" w:eastAsia="Times New Roman" w:hAnsi="Consolas" w:cs="Times New Roman"/>
+                <w:color w:val="000000"/>
+                <w:kern w:val="0"/>
+                <w:sz w:val="20"/>
+                <w:szCs w:val="20"/>
+                <w:lang w:val="en-US" w:eastAsia="pt-PT"/>
+                <w14:ligatures w14:val="none"/>
+              </w:rPr>
+              <w:t>src</w:t>
+            </w:r>
+            <w:proofErr w:type="spellEnd"/>
+            <w:r>
+              <w:rPr>
+                <w:rFonts w:ascii="Consolas" w:eastAsia="Times New Roman" w:hAnsi="Consolas" w:cs="Times New Roman"/>
+                <w:color w:val="000000"/>
+                <w:kern w:val="0"/>
+                <w:sz w:val="20"/>
+                <w:szCs w:val="20"/>
+                <w:lang w:val="en-US" w:eastAsia="pt-PT"/>
+                <w14:ligatures w14:val="none"/>
+              </w:rPr>
+              <w:t>={image} width=</w:t>
+            </w:r>
+            <w:r>
+              <w:rPr>
+                <w:rFonts w:ascii="Consolas" w:eastAsia="Times New Roman" w:hAnsi="Consolas" w:cs="Times New Roman"/>
+                <w:color w:val="A31515"/>
+                <w:kern w:val="0"/>
+                <w:sz w:val="20"/>
+                <w:szCs w:val="20"/>
+                <w:lang w:val="en-US" w:eastAsia="pt-PT"/>
+                <w14:ligatures w14:val="none"/>
+              </w:rPr>
+              <w:t>"400"</w:t>
+            </w:r>
+            <w:r>
+              <w:rPr>
+                <w:rFonts w:ascii="Consolas" w:eastAsia="Times New Roman" w:hAnsi="Consolas" w:cs="Times New Roman"/>
+                <w:color w:val="000000"/>
+                <w:kern w:val="0"/>
+                <w:sz w:val="20"/>
+                <w:szCs w:val="20"/>
+                <w:lang w:val="en-US" w:eastAsia="pt-PT"/>
+                <w14:ligatures w14:val="none"/>
+              </w:rPr>
+              <w:t> height=</w:t>
+            </w:r>
+            <w:r>
+              <w:rPr>
+                <w:rFonts w:ascii="Consolas" w:eastAsia="Times New Roman" w:hAnsi="Consolas" w:cs="Times New Roman"/>
+                <w:color w:val="A31515"/>
+                <w:kern w:val="0"/>
+                <w:sz w:val="20"/>
+                <w:szCs w:val="20"/>
+                <w:lang w:val="en-US" w:eastAsia="pt-PT"/>
+                <w14:ligatures w14:val="none"/>
+              </w:rPr>
+              <w:t>"200"</w:t>
+            </w:r>
+            <w:r>
+              <w:rPr>
+                <w:rFonts w:ascii="Consolas" w:eastAsia="Times New Roman" w:hAnsi="Consolas" w:cs="Times New Roman"/>
+                <w:color w:val="000000"/>
+                <w:kern w:val="0"/>
+                <w:sz w:val="20"/>
+                <w:szCs w:val="20"/>
+                <w:lang w:val="en-US" w:eastAsia="pt-PT"/>
+                <w14:ligatures w14:val="none"/>
+              </w:rPr>
+              <w:t>/&gt;</w:t>
+            </w:r>
+          </w:p>
+          <w:p>
+            <w:pPr>
+              <w:shd w:val="clear" w:color="auto" w:fill="FFFFFE"/>
+              <w:spacing w:line="270" w:lineRule="atLeast"/>
+              <w:rPr>
+                <w:rFonts w:ascii="Consolas" w:eastAsia="Times New Roman" w:hAnsi="Consolas" w:cs="Times New Roman"/>
+                <w:color w:val="000000"/>
+                <w:kern w:val="0"/>
+                <w:sz w:val="20"/>
+                <w:szCs w:val="20"/>
+                <w:lang w:eastAsia="pt-PT"/>
+                <w14:ligatures w14:val="none"/>
+              </w:rPr>
+            </w:pPr>
+            <w:r>
+              <w:rPr>
+                <w:rFonts w:ascii="Consolas" w:eastAsia="Times New Roman" w:hAnsi="Consolas" w:cs="Times New Roman"/>
+                <w:color w:val="000000"/>
+                <w:kern w:val="0"/>
+                <w:sz w:val="20"/>
+                <w:szCs w:val="20"/>
+                <w:lang w:val="en-US" w:eastAsia="pt-PT"/>
+                <w14:ligatures w14:val="none"/>
+              </w:rPr>
+              <w:t>    </w:t>
+            </w:r>
+            <w:r>
+              <w:rPr>
+                <w:rFonts w:ascii="Consolas" w:eastAsia="Times New Roman" w:hAnsi="Consolas" w:cs="Times New Roman"/>
+                <w:color w:val="000000"/>
+                <w:kern w:val="0"/>
+                <w:sz w:val="20"/>
+                <w:szCs w:val="20"/>
+                <w:lang w:eastAsia="pt-PT"/>
+                <w14:ligatures w14:val="none"/>
+              </w:rPr>
+              <w:t>&lt;h2&gt;{</w:t>
+            </w:r>
+            <w:proofErr w:type="spellStart"/>
+            <w:r>
+              <w:rPr>
+                <w:rFonts w:ascii="Consolas" w:eastAsia="Times New Roman" w:hAnsi="Consolas" w:cs="Times New Roman"/>
+                <w:color w:val="000000"/>
+                <w:kern w:val="0"/>
+                <w:sz w:val="20"/>
+                <w:szCs w:val="20"/>
+                <w:lang w:eastAsia="pt-PT"/>
+                <w14:ligatures w14:val="none"/>
+              </w:rPr>
+              <w:t>title</w:t>
+            </w:r>
+            <w:proofErr w:type="spellEnd"/>
+            <w:r>
+              <w:rPr>
+                <w:rFonts w:ascii="Consolas" w:eastAsia="Times New Roman" w:hAnsi="Consolas" w:cs="Times New Roman"/>
+                <w:color w:val="000000"/>
+                <w:kern w:val="0"/>
+                <w:sz w:val="20"/>
+                <w:szCs w:val="20"/>
+                <w:lang w:eastAsia="pt-PT"/>
+                <w14:ligatures w14:val="none"/>
+              </w:rPr>
+              <w:t>}&lt;/h2&gt;</w:t>
+            </w:r>
+          </w:p>
+          <w:p>
+            <w:pPr>
+              <w:shd w:val="clear" w:color="auto" w:fill="FFFFFE"/>
+              <w:spacing w:line="270" w:lineRule="atLeast"/>
+              <w:rPr>
+                <w:rFonts w:ascii="Consolas" w:eastAsia="Times New Roman" w:hAnsi="Consolas" w:cs="Times New Roman"/>
+                <w:color w:val="000000"/>
+                <w:kern w:val="0"/>
+                <w:sz w:val="20"/>
+                <w:szCs w:val="20"/>
+                <w:lang w:eastAsia="pt-PT"/>
+                <w14:ligatures w14:val="none"/>
+              </w:rPr>
+            </w:pPr>
+            <w:r>
+              <w:rPr>
+                <w:rFonts w:ascii="Consolas" w:eastAsia="Times New Roman" w:hAnsi="Consolas" w:cs="Times New Roman"/>
+                <w:color w:val="000000"/>
+                <w:kern w:val="0"/>
+                <w:sz w:val="20"/>
+                <w:szCs w:val="20"/>
+                <w:lang w:eastAsia="pt-PT"/>
+                <w14:ligatures w14:val="none"/>
+              </w:rPr>
+              <w:t>    &lt;p&gt;{</w:t>
+            </w:r>
+            <w:proofErr w:type="spellStart"/>
+            <w:r>
+              <w:rPr>
+                <w:rFonts w:ascii="Consolas" w:eastAsia="Times New Roman" w:hAnsi="Consolas" w:cs="Times New Roman"/>
+                <w:color w:val="000000"/>
+                <w:kern w:val="0"/>
+                <w:sz w:val="20"/>
+                <w:szCs w:val="20"/>
+                <w:lang w:eastAsia="pt-PT"/>
+                <w14:ligatures w14:val="none"/>
+              </w:rPr>
+              <w:t>text</w:t>
+            </w:r>
+            <w:proofErr w:type="spellEnd"/>
+            <w:r>
+              <w:rPr>
+                <w:rFonts w:ascii="Consolas" w:eastAsia="Times New Roman" w:hAnsi="Consolas" w:cs="Times New Roman"/>
+                <w:color w:val="000000"/>
+                <w:kern w:val="0"/>
+                <w:sz w:val="20"/>
+                <w:szCs w:val="20"/>
+                <w:lang w:eastAsia="pt-PT"/>
+                <w14:ligatures w14:val="none"/>
+              </w:rPr>
+              <w:t>}&lt;/p&gt;</w:t>
+            </w:r>
+          </w:p>
+          <w:p>
+            <w:pPr>
+              <w:shd w:val="clear" w:color="auto" w:fill="FFFFFE"/>
+              <w:spacing w:line="270" w:lineRule="atLeast"/>
+              <w:rPr>
+                <w:rFonts w:ascii="Consolas" w:eastAsia="Times New Roman" w:hAnsi="Consolas" w:cs="Times New Roman"/>
+                <w:color w:val="000000"/>
+                <w:kern w:val="0"/>
+                <w:sz w:val="20"/>
+                <w:szCs w:val="20"/>
+                <w:lang w:eastAsia="pt-PT"/>
+                <w14:ligatures w14:val="none"/>
+              </w:rPr>
+            </w:pPr>
+            <w:r>
+              <w:rPr>
+                <w:rFonts w:ascii="Consolas" w:eastAsia="Times New Roman" w:hAnsi="Consolas" w:cs="Times New Roman"/>
+                <w:color w:val="000000"/>
+                <w:kern w:val="0"/>
+                <w:sz w:val="20"/>
+                <w:szCs w:val="20"/>
+                <w:lang w:eastAsia="pt-PT"/>
+                <w14:ligatures w14:val="none"/>
+              </w:rPr>
+              <w:t>  &lt;/</w:t>
+            </w:r>
+            <w:proofErr w:type="spellStart"/>
+            <w:r>
+              <w:rPr>
+                <w:rFonts w:ascii="Consolas" w:eastAsia="Times New Roman" w:hAnsi="Consolas" w:cs="Times New Roman"/>
+                <w:color w:val="000000"/>
+                <w:kern w:val="0"/>
+                <w:sz w:val="20"/>
+                <w:szCs w:val="20"/>
+                <w:lang w:eastAsia="pt-PT"/>
+                <w14:ligatures w14:val="none"/>
+              </w:rPr>
+              <w:t>div</w:t>
+            </w:r>
+            <w:proofErr w:type="spellEnd"/>
+            <w:r>
+              <w:rPr>
+                <w:rFonts w:ascii="Consolas" w:eastAsia="Times New Roman" w:hAnsi="Consolas" w:cs="Times New Roman"/>
+                <w:color w:val="000000"/>
+                <w:kern w:val="0"/>
+                <w:sz w:val="20"/>
+                <w:szCs w:val="20"/>
+                <w:lang w:eastAsia="pt-PT"/>
+                <w14:ligatures w14:val="none"/>
+              </w:rPr>
+              <w:t>&gt;</w:t>
+            </w:r>
+          </w:p>
+          <w:p>
+            <w:pPr>
+              <w:shd w:val="clear" w:color="auto" w:fill="FFFFFE"/>
+              <w:spacing w:line="270" w:lineRule="atLeast"/>
+              <w:rPr>
+                <w:rFonts w:ascii="Consolas" w:eastAsia="Times New Roman" w:hAnsi="Consolas" w:cs="Times New Roman"/>
+                <w:color w:val="000000"/>
+                <w:kern w:val="0"/>
+                <w:sz w:val="20"/>
+                <w:szCs w:val="20"/>
+                <w:lang w:eastAsia="pt-PT"/>
+                <w14:ligatures w14:val="none"/>
+              </w:rPr>
+            </w:pPr>
+            <w:r>
+              <w:rPr>
+                <w:rFonts w:ascii="Consolas" w:eastAsia="Times New Roman" w:hAnsi="Consolas" w:cs="Times New Roman"/>
+                <w:color w:val="000000"/>
+                <w:kern w:val="0"/>
+                <w:sz w:val="20"/>
+                <w:szCs w:val="20"/>
+                <w:lang w:eastAsia="pt-PT"/>
+                <w14:ligatures w14:val="none"/>
+              </w:rPr>
+              <w:t>}</w:t>
+            </w:r>
+          </w:p>
+          <w:p>
+            <w:pPr>
+              <w:rPr>
+                <w:lang w:val="en-US"/>
+              </w:rPr>
+            </w:pPr>
           </w:p>
         </w:tc>
       </w:tr>

</xml_diff>